<commit_message>
140618 Added old notes and Liling Scrits
</commit_message>
<xml_diff>
--- a/yr1_loqsnotes/Notes/technical stuff/RPKM_FPKM_TPM.docx
+++ b/yr1_loqsnotes/Notes/technical stuff/RPKM_FPKM_TPM.docx
@@ -4,7 +4,7 @@
   <w:body>
     <w:p/>
     <w:p>
-      <w:hyperlink r:id="rId5" w:history="1">
+      <w:hyperlink r:id="rId7" w:history="1">
         <w:r>
           <w:rPr>
             <w:rStyle w:val="Hyperlink"/>
@@ -14,7 +14,7 @@
       </w:hyperlink>
     </w:p>
     <w:p>
-      <w:hyperlink r:id="rId6" w:history="1">
+      <w:hyperlink r:id="rId8" w:history="1">
         <w:r>
           <w:rPr>
             <w:rStyle w:val="Hyperlink"/>
@@ -82,7 +82,7 @@
         </w:rPr>
         <w:t>) in </w:t>
       </w:r>
-      <w:hyperlink r:id="rId7" w:tooltip="DNA sequencing" w:history="1">
+      <w:hyperlink r:id="rId9" w:tooltip="DNA sequencing" w:history="1">
         <w:r>
           <w:rPr>
             <w:rStyle w:val="Hyperlink"/>
@@ -105,7 +105,7 @@
         </w:rPr>
         <w:t> is the number of reads that include a given </w:t>
       </w:r>
-      <w:hyperlink r:id="rId8" w:tooltip="Nucleotide" w:history="1">
+      <w:hyperlink r:id="rId10" w:tooltip="Nucleotide" w:history="1">
         <w:r>
           <w:rPr>
             <w:rStyle w:val="Hyperlink"/>
@@ -149,7 +149,7 @@
           <w:shd w:val="clear" w:color="auto" w:fill="FFFFFF"/>
         </w:rPr>
         <w:drawing>
-          <wp:inline distT="0" distB="0" distL="0" distR="0">
+          <wp:inline distT="0" distB="0" distL="0" distR="0" wp14:anchorId="5DC74572" wp14:editId="40C0008E">
             <wp:extent cx="5724525" cy="1438275"/>
             <wp:effectExtent l="0" t="0" r="9525" b="9525"/>
             <wp:docPr id="6" name="Picture 6"/>
@@ -166,7 +166,7 @@
                     </pic:cNvPicPr>
                   </pic:nvPicPr>
                   <pic:blipFill>
-                    <a:blip r:embed="rId9">
+                    <a:blip r:embed="rId11">
                       <a:extLst>
                         <a:ext uri="{28A0092B-C50C-407E-A947-70E740481C1C}">
                           <a14:useLocalDpi xmlns:a14="http://schemas.microsoft.com/office/drawing/2010/main" val="0"/>
@@ -770,7 +770,7 @@
           <w:lang w:eastAsia="en-SG"/>
         </w:rPr>
         <w:drawing>
-          <wp:inline distT="0" distB="0" distL="0" distR="0" wp14:anchorId="55287041" wp14:editId="0B6742BC">
+          <wp:inline distT="0" distB="0" distL="0" distR="0" wp14:anchorId="20E20EC5" wp14:editId="1B5D6479">
             <wp:extent cx="161925" cy="133350"/>
             <wp:effectExtent l="0" t="0" r="9525" b="0"/>
             <wp:docPr id="2" name="Picture 2" descr="X_i"/>
@@ -787,7 +787,7 @@
                     </pic:cNvPicPr>
                   </pic:nvPicPr>
                   <pic:blipFill>
-                    <a:blip r:embed="rId10">
+                    <a:blip r:embed="rId12">
                       <a:extLst>
                         <a:ext uri="{28A0092B-C50C-407E-A947-70E740481C1C}">
                           <a14:useLocalDpi xmlns:a14="http://schemas.microsoft.com/office/drawing/2010/main" val="0"/>
@@ -851,7 +851,7 @@
           <w:lang w:eastAsia="en-SG"/>
         </w:rPr>
         <w:drawing>
-          <wp:inline distT="0" distB="0" distL="0" distR="0" wp14:anchorId="1377E6F7" wp14:editId="79E43BD6">
+          <wp:inline distT="0" distB="0" distL="0" distR="0" wp14:anchorId="68E445AE" wp14:editId="1852083E">
             <wp:extent cx="47625" cy="114300"/>
             <wp:effectExtent l="0" t="0" r="9525" b="0"/>
             <wp:docPr id="1" name="Picture 1" descr="i"/>
@@ -868,7 +868,7 @@
                     </pic:cNvPicPr>
                   </pic:nvPicPr>
                   <pic:blipFill>
-                    <a:blip r:embed="rId11">
+                    <a:blip r:embed="rId13">
                       <a:extLst>
                         <a:ext uri="{28A0092B-C50C-407E-A947-70E740481C1C}">
                           <a14:useLocalDpi xmlns:a14="http://schemas.microsoft.com/office/drawing/2010/main" val="0"/>
@@ -1485,7 +1485,7 @@
           <w:lang w:eastAsia="en-SG"/>
         </w:rPr>
         <w:drawing>
-          <wp:inline distT="0" distB="0" distL="0" distR="0" wp14:anchorId="43D88417" wp14:editId="6450503A">
+          <wp:inline distT="0" distB="0" distL="0" distR="0" wp14:anchorId="1E12F8CF" wp14:editId="58DFDF36">
             <wp:extent cx="47625" cy="114300"/>
             <wp:effectExtent l="0" t="0" r="9525" b="0"/>
             <wp:docPr id="4" name="Picture 4" descr="i"/>
@@ -1502,7 +1502,7 @@
                     </pic:cNvPicPr>
                   </pic:nvPicPr>
                   <pic:blipFill>
-                    <a:blip r:embed="rId11">
+                    <a:blip r:embed="rId13">
                       <a:extLst>
                         <a:ext uri="{28A0092B-C50C-407E-A947-70E740481C1C}">
                           <a14:useLocalDpi xmlns:a14="http://schemas.microsoft.com/office/drawing/2010/main" val="0"/>
@@ -1752,10 +1752,12 @@
           <w:szCs w:val="23"/>
           <w:shd w:val="clear" w:color="auto" w:fill="FFFFFF"/>
         </w:rPr>
-        <w:t xml:space="preserve">But for PE reads, we SHOULD NOT use RPKM, instead we use FPKM? </w:t>
-      </w:r>
-      <w:proofErr w:type="gramStart"/>
-      <w:r>
+        <w:t xml:space="preserve">But for PE reads, we SHOULD NOT use RPKM, instead we use FPKM? Cos we are PE sequencing 1 entire fragment? </w:t>
+      </w:r>
+    </w:p>
+    <w:p>
+      <w:pPr>
+        <w:spacing w:line="240" w:lineRule="auto"/>
         <w:rPr>
           <w:rFonts w:cstheme="minorHAnsi"/>
           <w:color w:val="444444"/>
@@ -1763,9 +1765,8 @@
           <w:szCs w:val="23"/>
           <w:shd w:val="clear" w:color="auto" w:fill="FFFFFF"/>
         </w:rPr>
-        <w:t>Cos</w:t>
-      </w:r>
-      <w:proofErr w:type="gramEnd"/>
+      </w:pPr>
+      <w:proofErr w:type="gramStart"/>
       <w:r>
         <w:rPr>
           <w:rFonts w:cstheme="minorHAnsi"/>
@@ -1774,12 +1775,10 @@
           <w:szCs w:val="23"/>
           <w:shd w:val="clear" w:color="auto" w:fill="FFFFFF"/>
         </w:rPr>
-        <w:t xml:space="preserve"> we are PE sequencing 1 entire fragment? </w:t>
-      </w:r>
-    </w:p>
-    <w:p>
-      <w:pPr>
-        <w:spacing w:line="240" w:lineRule="auto"/>
+        <w:t>So</w:t>
+      </w:r>
+      <w:proofErr w:type="gramEnd"/>
+      <w:r>
         <w:rPr>
           <w:rFonts w:cstheme="minorHAnsi"/>
           <w:color w:val="444444"/>
@@ -1787,8 +1786,9 @@
           <w:szCs w:val="23"/>
           <w:shd w:val="clear" w:color="auto" w:fill="FFFFFF"/>
         </w:rPr>
-      </w:pPr>
-      <w:proofErr w:type="gramStart"/>
+        <w:t xml:space="preserve"> </w:t>
+      </w:r>
+      <w:proofErr w:type="spellStart"/>
       <w:r>
         <w:rPr>
           <w:rFonts w:cstheme="minorHAnsi"/>
@@ -1797,9 +1797,9 @@
           <w:szCs w:val="23"/>
           <w:shd w:val="clear" w:color="auto" w:fill="FFFFFF"/>
         </w:rPr>
-        <w:t>So</w:t>
-      </w:r>
-      <w:proofErr w:type="gramEnd"/>
+        <w:t>lets</w:t>
+      </w:r>
+      <w:proofErr w:type="spellEnd"/>
       <w:r>
         <w:rPr>
           <w:rFonts w:cstheme="minorHAnsi"/>
@@ -1808,20 +1808,19 @@
           <w:szCs w:val="23"/>
           <w:shd w:val="clear" w:color="auto" w:fill="FFFFFF"/>
         </w:rPr>
-        <w:t xml:space="preserve"> </w:t>
-      </w:r>
-      <w:proofErr w:type="spellStart"/>
-      <w:r>
-        <w:rPr>
-          <w:rFonts w:cstheme="minorHAnsi"/>
+        <w:t xml:space="preserve"> just work with FPKM, k. </w:t>
+      </w:r>
+      <w:r>
+        <w:rPr>
+          <w:rFonts w:cstheme="minorHAnsi"/>
+          <w:b/>
           <w:color w:val="444444"/>
           <w:sz w:val="23"/>
           <w:szCs w:val="23"/>
           <w:shd w:val="clear" w:color="auto" w:fill="FFFFFF"/>
         </w:rPr>
-        <w:t>lets</w:t>
-      </w:r>
-      <w:proofErr w:type="spellEnd"/>
+        <w:t>Fragments per kilobase of exon per million fragments mapped</w:t>
+      </w:r>
       <w:r>
         <w:rPr>
           <w:rFonts w:cstheme="minorHAnsi"/>
@@ -1830,55 +1829,34 @@
           <w:szCs w:val="23"/>
           <w:shd w:val="clear" w:color="auto" w:fill="FFFFFF"/>
         </w:rPr>
-        <w:t xml:space="preserve"> just work with FPKM, k. </w:t>
-      </w:r>
-      <w:r>
-        <w:rPr>
-          <w:rFonts w:cstheme="minorHAnsi"/>
-          <w:b/>
+        <w:t>.</w:t>
+      </w:r>
+    </w:p>
+    <w:p>
+      <w:pPr>
+        <w:spacing w:line="240" w:lineRule="auto"/>
+        <w:jc w:val="center"/>
+        <w:rPr>
+          <w:rFonts w:cstheme="minorHAnsi"/>
           <w:color w:val="444444"/>
           <w:sz w:val="23"/>
           <w:szCs w:val="23"/>
           <w:shd w:val="clear" w:color="auto" w:fill="FFFFFF"/>
         </w:rPr>
-        <w:t>Fragments per kilobase of exon per million fragments mapped</w:t>
-      </w:r>
-      <w:r>
-        <w:rPr>
-          <w:rFonts w:cstheme="minorHAnsi"/>
+      </w:pPr>
+      <w:r>
+        <w:rPr>
+          <w:rFonts w:cstheme="minorHAnsi"/>
+          <w:noProof/>
           <w:color w:val="444444"/>
           <w:sz w:val="23"/>
           <w:szCs w:val="23"/>
           <w:shd w:val="clear" w:color="auto" w:fill="FFFFFF"/>
-        </w:rPr>
-        <w:t>.</w:t>
-      </w:r>
-    </w:p>
-    <w:p>
-      <w:pPr>
-        <w:spacing w:line="240" w:lineRule="auto"/>
-        <w:jc w:val="center"/>
-        <w:rPr>
-          <w:rFonts w:cstheme="minorHAnsi"/>
-          <w:color w:val="444444"/>
-          <w:sz w:val="23"/>
-          <w:szCs w:val="23"/>
-          <w:shd w:val="clear" w:color="auto" w:fill="FFFFFF"/>
-        </w:rPr>
-      </w:pPr>
-      <w:r>
-        <w:rPr>
-          <w:rFonts w:cstheme="minorHAnsi"/>
-          <w:noProof/>
-          <w:color w:val="444444"/>
-          <w:sz w:val="23"/>
-          <w:szCs w:val="23"/>
-          <w:shd w:val="clear" w:color="auto" w:fill="FFFFFF"/>
           <w:lang w:eastAsia="en-SG"/>
         </w:rPr>
         <w:lastRenderedPageBreak/>
         <w:drawing>
-          <wp:inline distT="0" distB="0" distL="0" distR="0" wp14:anchorId="7822B428" wp14:editId="666662BB">
+          <wp:inline distT="0" distB="0" distL="0" distR="0" wp14:anchorId="1F82F56F" wp14:editId="7E0E5C7E">
             <wp:extent cx="2057400" cy="990600"/>
             <wp:effectExtent l="0" t="0" r="0" b="0"/>
             <wp:docPr id="5" name="Picture 5"/>
@@ -1895,7 +1873,7 @@
                     </pic:cNvPicPr>
                   </pic:nvPicPr>
                   <pic:blipFill>
-                    <a:blip r:embed="rId12">
+                    <a:blip r:embed="rId14">
                       <a:extLst>
                         <a:ext uri="{28A0092B-C50C-407E-A947-70E740481C1C}">
                           <a14:useLocalDpi xmlns:a14="http://schemas.microsoft.com/office/drawing/2010/main" val="0"/>
@@ -2125,7 +2103,7 @@
           <w:noProof/>
         </w:rPr>
         <w:drawing>
-          <wp:inline distT="0" distB="0" distL="0" distR="0">
+          <wp:inline distT="0" distB="0" distL="0" distR="0" wp14:anchorId="07FF3E52" wp14:editId="66067CAB">
             <wp:extent cx="5724525" cy="1885950"/>
             <wp:effectExtent l="0" t="0" r="9525" b="0"/>
             <wp:docPr id="3" name="Picture 3"/>
@@ -2142,7 +2120,7 @@
                     </pic:cNvPicPr>
                   </pic:nvPicPr>
                   <pic:blipFill>
-                    <a:blip r:embed="rId13">
+                    <a:blip r:embed="rId15">
                       <a:extLst>
                         <a:ext uri="{28A0092B-C50C-407E-A947-70E740481C1C}">
                           <a14:useLocalDpi xmlns:a14="http://schemas.microsoft.com/office/drawing/2010/main" val="0"/>
@@ -2175,18 +2153,1555 @@
       </w:r>
     </w:p>
     <w:p/>
-    <w:p>
+    <w:p/>
+    <w:p>
+      <w:pPr>
+        <w:sectPr>
+          <w:pgSz w:w="11906" w:h="16838"/>
+          <w:pgMar w:top="1440" w:right="1440" w:bottom="1440" w:left="1440" w:header="708" w:footer="708" w:gutter="0"/>
+          <w:cols w:space="708"/>
+          <w:docGrid w:linePitch="360"/>
+        </w:sectPr>
+      </w:pPr>
+    </w:p>
+    <w:p>
+      <w:pPr>
+        <w:shd w:val="clear" w:color="auto" w:fill="FFFFFF"/>
+        <w:spacing w:after="150" w:line="240" w:lineRule="auto"/>
+        <w:rPr>
+          <w:rFonts w:ascii="Arial" w:eastAsia="Times New Roman" w:hAnsi="Arial" w:cs="Arial"/>
+          <w:color w:val="333333"/>
+          <w:sz w:val="20"/>
+          <w:szCs w:val="20"/>
+          <w:lang w:eastAsia="en-SG"/>
+        </w:rPr>
+      </w:pPr>
+      <w:r>
+        <w:rPr>
+          <w:rFonts w:ascii="Arial" w:eastAsia="Times New Roman" w:hAnsi="Arial" w:cs="Arial"/>
+          <w:color w:val="333333"/>
+          <w:sz w:val="20"/>
+          <w:szCs w:val="20"/>
+          <w:lang w:eastAsia="en-SG"/>
+        </w:rPr>
+        <w:lastRenderedPageBreak/>
+        <w:t>In RNA-</w:t>
+      </w:r>
+      <w:proofErr w:type="spellStart"/>
+      <w:r>
+        <w:rPr>
+          <w:rFonts w:ascii="Arial" w:eastAsia="Times New Roman" w:hAnsi="Arial" w:cs="Arial"/>
+          <w:color w:val="333333"/>
+          <w:sz w:val="20"/>
+          <w:szCs w:val="20"/>
+          <w:lang w:eastAsia="en-SG"/>
+        </w:rPr>
+        <w:t>seq</w:t>
+      </w:r>
+      <w:proofErr w:type="spellEnd"/>
+      <w:r>
+        <w:rPr>
+          <w:rFonts w:ascii="Arial" w:eastAsia="Times New Roman" w:hAnsi="Arial" w:cs="Arial"/>
+          <w:color w:val="333333"/>
+          <w:sz w:val="20"/>
+          <w:szCs w:val="20"/>
+          <w:lang w:eastAsia="en-SG"/>
+        </w:rPr>
+        <w:t xml:space="preserve"> gene expression data analysis, we come across various expression units such as RPM, RPKM, FPKM and raw reads counts. Most of the times it's difficult to understand basic underlying methodology to calculate these units from mapped sequence data.</w:t>
+      </w:r>
+    </w:p>
+    <w:p>
+      <w:pPr>
+        <w:shd w:val="clear" w:color="auto" w:fill="FFFFFF"/>
+        <w:spacing w:after="150" w:line="240" w:lineRule="auto"/>
+        <w:rPr>
+          <w:rFonts w:ascii="Arial" w:eastAsia="Times New Roman" w:hAnsi="Arial" w:cs="Arial"/>
+          <w:color w:val="333333"/>
+          <w:sz w:val="20"/>
+          <w:szCs w:val="20"/>
+          <w:lang w:eastAsia="en-SG"/>
+        </w:rPr>
+      </w:pPr>
+      <w:r>
+        <w:rPr>
+          <w:rFonts w:ascii="Arial" w:eastAsia="Times New Roman" w:hAnsi="Arial" w:cs="Arial"/>
+          <w:color w:val="333333"/>
+          <w:sz w:val="20"/>
+          <w:szCs w:val="20"/>
+          <w:lang w:eastAsia="en-SG"/>
+        </w:rPr>
+        <w:t>I have seen a lot of post of such normalization questions and their confusion among readers. Hence, I attempted here to explain these units in the much simpler way (avoided complex mathematical expressions).</w:t>
+      </w:r>
+    </w:p>
+    <w:p>
+      <w:pPr>
+        <w:shd w:val="clear" w:color="auto" w:fill="FFFFFF"/>
+        <w:spacing w:after="150" w:line="240" w:lineRule="auto"/>
+        <w:rPr>
+          <w:rFonts w:ascii="Arial" w:eastAsia="Times New Roman" w:hAnsi="Arial" w:cs="Arial"/>
+          <w:color w:val="333333"/>
+          <w:sz w:val="20"/>
+          <w:szCs w:val="20"/>
+          <w:lang w:eastAsia="en-SG"/>
+        </w:rPr>
+      </w:pPr>
+      <w:r>
+        <w:rPr>
+          <w:rFonts w:ascii="Arial" w:eastAsia="Times New Roman" w:hAnsi="Arial" w:cs="Arial"/>
+          <w:b/>
+          <w:bCs/>
+          <w:color w:val="333333"/>
+          <w:sz w:val="20"/>
+          <w:szCs w:val="20"/>
+          <w:lang w:eastAsia="en-SG"/>
+        </w:rPr>
+        <w:t>Why different normalized expression units:</w:t>
+      </w:r>
+    </w:p>
+    <w:p>
+      <w:pPr>
+        <w:shd w:val="clear" w:color="auto" w:fill="FFFFFF"/>
+        <w:spacing w:after="150" w:line="240" w:lineRule="auto"/>
+        <w:rPr>
+          <w:rFonts w:ascii="Arial" w:eastAsia="Times New Roman" w:hAnsi="Arial" w:cs="Arial"/>
+          <w:color w:val="333333"/>
+          <w:sz w:val="20"/>
+          <w:szCs w:val="20"/>
+          <w:lang w:eastAsia="en-SG"/>
+        </w:rPr>
+      </w:pPr>
+      <w:r>
+        <w:rPr>
+          <w:rFonts w:ascii="Arial" w:eastAsia="Times New Roman" w:hAnsi="Arial" w:cs="Arial"/>
+          <w:color w:val="333333"/>
+          <w:sz w:val="20"/>
+          <w:szCs w:val="20"/>
+          <w:lang w:eastAsia="en-SG"/>
+        </w:rPr>
+        <w:t>The expression units provide a digital measure of the abundance of transcripts. Normalized expression units are necessary to remove technical biases in sequenced data such as depth of sequencing (more sequencing depth produces more read count for gene expressed at same level) and gene length (differences in gene length generate unequal reads count for genes expressed at the same level; longer the gene more the read count).</w:t>
+      </w:r>
+    </w:p>
+    <w:p>
+      <w:pPr>
+        <w:shd w:val="clear" w:color="auto" w:fill="FFFFFF"/>
+        <w:spacing w:after="150" w:line="240" w:lineRule="auto"/>
+        <w:rPr>
+          <w:rFonts w:ascii="Arial" w:eastAsia="Times New Roman" w:hAnsi="Arial" w:cs="Arial"/>
+          <w:color w:val="333333"/>
+          <w:sz w:val="20"/>
+          <w:szCs w:val="20"/>
+          <w:lang w:eastAsia="en-SG"/>
+        </w:rPr>
+      </w:pPr>
+      <w:r>
+        <w:rPr>
+          <w:rFonts w:ascii="Arial" w:eastAsia="Times New Roman" w:hAnsi="Arial" w:cs="Arial"/>
+          <w:b/>
+          <w:bCs/>
+          <w:color w:val="333333"/>
+          <w:sz w:val="20"/>
+          <w:szCs w:val="20"/>
+          <w:lang w:eastAsia="en-SG"/>
+        </w:rPr>
+        <w:t>Gene expression units and calculation:</w:t>
+      </w:r>
+    </w:p>
+    <w:p>
+      <w:pPr>
+        <w:shd w:val="clear" w:color="auto" w:fill="FFFFFF"/>
+        <w:spacing w:after="150" w:line="240" w:lineRule="auto"/>
+        <w:rPr>
+          <w:rFonts w:ascii="Arial" w:eastAsia="Times New Roman" w:hAnsi="Arial" w:cs="Arial"/>
+          <w:color w:val="333333"/>
+          <w:sz w:val="20"/>
+          <w:szCs w:val="20"/>
+          <w:lang w:eastAsia="en-SG"/>
+        </w:rPr>
+      </w:pPr>
+      <w:r>
+        <w:rPr>
+          <w:rFonts w:ascii="Arial" w:eastAsia="Times New Roman" w:hAnsi="Arial" w:cs="Arial"/>
+          <w:b/>
+          <w:bCs/>
+          <w:color w:val="333333"/>
+          <w:sz w:val="20"/>
+          <w:szCs w:val="20"/>
+          <w:lang w:eastAsia="en-SG"/>
+        </w:rPr>
+        <w:t>1. RPM (Reads per million mapped reads)</w:t>
+      </w:r>
+    </w:p>
+    <w:p>
+      <w:pPr>
+        <w:shd w:val="clear" w:color="auto" w:fill="FFFFFF"/>
+        <w:spacing w:after="150" w:line="240" w:lineRule="auto"/>
+        <w:rPr>
+          <w:rFonts w:ascii="Arial" w:eastAsia="Times New Roman" w:hAnsi="Arial" w:cs="Arial"/>
+          <w:color w:val="333333"/>
+          <w:sz w:val="20"/>
+          <w:szCs w:val="20"/>
+          <w:lang w:eastAsia="en-SG"/>
+        </w:rPr>
+      </w:pPr>
+      <w:r>
+        <w:rPr>
+          <w:rFonts w:ascii="Arial" w:eastAsia="Times New Roman" w:hAnsi="Arial" w:cs="Arial"/>
+          <w:noProof/>
+          <w:color w:val="333333"/>
+          <w:sz w:val="20"/>
+          <w:szCs w:val="20"/>
+          <w:lang w:eastAsia="en-SG"/>
+        </w:rPr>
+        <w:drawing>
+          <wp:inline distT="0" distB="0" distL="0" distR="0" wp14:anchorId="2F80E2E4" wp14:editId="4D5E7833">
+            <wp:extent cx="9318432" cy="880424"/>
+            <wp:effectExtent l="0" t="0" r="0" b="0"/>
+            <wp:docPr id="20" name="Picture 20" descr="enter image description here"/>
+            <wp:cNvGraphicFramePr>
+              <a:graphicFrameLocks xmlns:a="http://schemas.openxmlformats.org/drawingml/2006/main" noChangeAspect="1"/>
+            </wp:cNvGraphicFramePr>
+            <a:graphic xmlns:a="http://schemas.openxmlformats.org/drawingml/2006/main">
+              <a:graphicData uri="http://schemas.openxmlformats.org/drawingml/2006/picture">
+                <pic:pic xmlns:pic="http://schemas.openxmlformats.org/drawingml/2006/picture">
+                  <pic:nvPicPr>
+                    <pic:cNvPr id="0" name="Picture 37" descr="enter image description here"/>
+                    <pic:cNvPicPr>
+                      <a:picLocks noChangeAspect="1" noChangeArrowheads="1"/>
+                    </pic:cNvPicPr>
+                  </pic:nvPicPr>
+                  <pic:blipFill>
+                    <a:blip r:embed="rId16">
+                      <a:extLst>
+                        <a:ext uri="{28A0092B-C50C-407E-A947-70E740481C1C}">
+                          <a14:useLocalDpi xmlns:a14="http://schemas.microsoft.com/office/drawing/2010/main" val="0"/>
+                        </a:ext>
+                      </a:extLst>
+                    </a:blip>
+                    <a:srcRect/>
+                    <a:stretch>
+                      <a:fillRect/>
+                    </a:stretch>
+                  </pic:blipFill>
+                  <pic:spPr bwMode="auto">
+                    <a:xfrm>
+                      <a:off x="0" y="0"/>
+                      <a:ext cx="9350121" cy="883418"/>
+                    </a:xfrm>
+                    <a:prstGeom prst="rect">
+                      <a:avLst/>
+                    </a:prstGeom>
+                    <a:noFill/>
+                    <a:ln>
+                      <a:noFill/>
+                    </a:ln>
+                  </pic:spPr>
+                </pic:pic>
+              </a:graphicData>
+            </a:graphic>
+          </wp:inline>
+        </w:drawing>
+      </w:r>
       <w:bookmarkStart w:id="0" w:name="_GoBack"/>
       <w:bookmarkEnd w:id="0"/>
     </w:p>
+    <w:p>
+      <w:pPr>
+        <w:shd w:val="clear" w:color="auto" w:fill="FFFFFF"/>
+        <w:spacing w:after="150" w:line="240" w:lineRule="auto"/>
+        <w:rPr>
+          <w:rFonts w:ascii="Arial" w:eastAsia="Times New Roman" w:hAnsi="Arial" w:cs="Arial"/>
+          <w:color w:val="333333"/>
+          <w:sz w:val="20"/>
+          <w:szCs w:val="20"/>
+          <w:lang w:eastAsia="en-SG"/>
+        </w:rPr>
+      </w:pPr>
+      <w:r>
+        <w:rPr>
+          <w:rFonts w:ascii="Arial" w:eastAsia="Times New Roman" w:hAnsi="Arial" w:cs="Arial"/>
+          <w:color w:val="333333"/>
+          <w:sz w:val="20"/>
+          <w:szCs w:val="20"/>
+          <w:lang w:eastAsia="en-SG"/>
+        </w:rPr>
+        <w:t xml:space="preserve">For example, </w:t>
+      </w:r>
+      <w:proofErr w:type="gramStart"/>
+      <w:r>
+        <w:rPr>
+          <w:rFonts w:ascii="Arial" w:eastAsia="Times New Roman" w:hAnsi="Arial" w:cs="Arial"/>
+          <w:color w:val="333333"/>
+          <w:sz w:val="20"/>
+          <w:szCs w:val="20"/>
+          <w:lang w:eastAsia="en-SG"/>
+        </w:rPr>
+        <w:t>You</w:t>
+      </w:r>
+      <w:proofErr w:type="gramEnd"/>
+      <w:r>
+        <w:rPr>
+          <w:rFonts w:ascii="Arial" w:eastAsia="Times New Roman" w:hAnsi="Arial" w:cs="Arial"/>
+          <w:color w:val="333333"/>
+          <w:sz w:val="20"/>
+          <w:szCs w:val="20"/>
+          <w:lang w:eastAsia="en-SG"/>
+        </w:rPr>
+        <w:t xml:space="preserve"> have sequenced one library with 5 million(M) reads. Among them, total 4 M matched to the genome sequence and 5000 reads matched to a given gene.</w:t>
+      </w:r>
+    </w:p>
+    <w:p>
+      <w:pPr>
+        <w:shd w:val="clear" w:color="auto" w:fill="FFFFFF"/>
+        <w:spacing w:after="150" w:line="240" w:lineRule="auto"/>
+        <w:rPr>
+          <w:rFonts w:ascii="Arial" w:eastAsia="Times New Roman" w:hAnsi="Arial" w:cs="Arial"/>
+          <w:color w:val="333333"/>
+          <w:sz w:val="20"/>
+          <w:szCs w:val="20"/>
+          <w:lang w:eastAsia="en-SG"/>
+        </w:rPr>
+      </w:pPr>
+      <w:r>
+        <w:rPr>
+          <w:rFonts w:ascii="Arial" w:eastAsia="Times New Roman" w:hAnsi="Arial" w:cs="Arial"/>
+          <w:noProof/>
+          <w:color w:val="333333"/>
+          <w:sz w:val="20"/>
+          <w:szCs w:val="20"/>
+          <w:lang w:eastAsia="en-SG"/>
+        </w:rPr>
+        <w:drawing>
+          <wp:inline distT="0" distB="0" distL="0" distR="0" wp14:anchorId="7E8D13E0" wp14:editId="16CB3E19">
+            <wp:extent cx="7893050" cy="1112520"/>
+            <wp:effectExtent l="0" t="0" r="0" b="0"/>
+            <wp:docPr id="19" name="Picture 19" descr="enter image description here"/>
+            <wp:cNvGraphicFramePr>
+              <a:graphicFrameLocks xmlns:a="http://schemas.openxmlformats.org/drawingml/2006/main" noChangeAspect="1"/>
+            </wp:cNvGraphicFramePr>
+            <a:graphic xmlns:a="http://schemas.openxmlformats.org/drawingml/2006/main">
+              <a:graphicData uri="http://schemas.openxmlformats.org/drawingml/2006/picture">
+                <pic:pic xmlns:pic="http://schemas.openxmlformats.org/drawingml/2006/picture">
+                  <pic:nvPicPr>
+                    <pic:cNvPr id="0" name="Picture 38" descr="enter image description here"/>
+                    <pic:cNvPicPr>
+                      <a:picLocks noChangeAspect="1" noChangeArrowheads="1"/>
+                    </pic:cNvPicPr>
+                  </pic:nvPicPr>
+                  <pic:blipFill>
+                    <a:blip r:embed="rId17">
+                      <a:extLst>
+                        <a:ext uri="{28A0092B-C50C-407E-A947-70E740481C1C}">
+                          <a14:useLocalDpi xmlns:a14="http://schemas.microsoft.com/office/drawing/2010/main" val="0"/>
+                        </a:ext>
+                      </a:extLst>
+                    </a:blip>
+                    <a:srcRect/>
+                    <a:stretch>
+                      <a:fillRect/>
+                    </a:stretch>
+                  </pic:blipFill>
+                  <pic:spPr bwMode="auto">
+                    <a:xfrm>
+                      <a:off x="0" y="0"/>
+                      <a:ext cx="7893050" cy="1112520"/>
+                    </a:xfrm>
+                    <a:prstGeom prst="rect">
+                      <a:avLst/>
+                    </a:prstGeom>
+                    <a:noFill/>
+                    <a:ln>
+                      <a:noFill/>
+                    </a:ln>
+                  </pic:spPr>
+                </pic:pic>
+              </a:graphicData>
+            </a:graphic>
+          </wp:inline>
+        </w:drawing>
+      </w:r>
+    </w:p>
+    <w:p>
+      <w:pPr>
+        <w:shd w:val="clear" w:color="auto" w:fill="FFFFFF"/>
+        <w:spacing w:after="150" w:line="240" w:lineRule="auto"/>
+        <w:rPr>
+          <w:rFonts w:ascii="Arial" w:eastAsia="Times New Roman" w:hAnsi="Arial" w:cs="Arial"/>
+          <w:color w:val="333333"/>
+          <w:sz w:val="20"/>
+          <w:szCs w:val="20"/>
+          <w:lang w:eastAsia="en-SG"/>
+        </w:rPr>
+      </w:pPr>
+      <w:r>
+        <w:rPr>
+          <w:rFonts w:ascii="Arial" w:eastAsia="Times New Roman" w:hAnsi="Arial" w:cs="Arial"/>
+          <w:color w:val="333333"/>
+          <w:sz w:val="20"/>
+          <w:szCs w:val="20"/>
+          <w:lang w:eastAsia="en-SG"/>
+        </w:rPr>
+        <w:t>Notes:</w:t>
+      </w:r>
+    </w:p>
+    <w:p>
+      <w:pPr>
+        <w:numPr>
+          <w:ilvl w:val="0"/>
+          <w:numId w:val="4"/>
+        </w:numPr>
+        <w:shd w:val="clear" w:color="auto" w:fill="FFFFFF"/>
+        <w:spacing w:before="100" w:beforeAutospacing="1" w:after="100" w:afterAutospacing="1" w:line="240" w:lineRule="auto"/>
+        <w:rPr>
+          <w:rFonts w:ascii="Arial" w:eastAsia="Times New Roman" w:hAnsi="Arial" w:cs="Arial"/>
+          <w:color w:val="333333"/>
+          <w:sz w:val="20"/>
+          <w:szCs w:val="20"/>
+          <w:lang w:eastAsia="en-SG"/>
+        </w:rPr>
+      </w:pPr>
+      <w:r>
+        <w:rPr>
+          <w:rFonts w:ascii="Arial" w:eastAsia="Times New Roman" w:hAnsi="Arial" w:cs="Arial"/>
+          <w:color w:val="333333"/>
+          <w:sz w:val="20"/>
+          <w:szCs w:val="20"/>
+          <w:lang w:eastAsia="en-SG"/>
+        </w:rPr>
+        <w:t>RPM does not consider the transcript length normalization.</w:t>
+      </w:r>
+    </w:p>
+    <w:p>
+      <w:pPr>
+        <w:numPr>
+          <w:ilvl w:val="0"/>
+          <w:numId w:val="4"/>
+        </w:numPr>
+        <w:shd w:val="clear" w:color="auto" w:fill="FFFFFF"/>
+        <w:spacing w:before="100" w:beforeAutospacing="1" w:after="100" w:afterAutospacing="1" w:line="240" w:lineRule="auto"/>
+        <w:rPr>
+          <w:rFonts w:ascii="Arial" w:eastAsia="Times New Roman" w:hAnsi="Arial" w:cs="Arial"/>
+          <w:color w:val="333333"/>
+          <w:sz w:val="20"/>
+          <w:szCs w:val="20"/>
+          <w:lang w:eastAsia="en-SG"/>
+        </w:rPr>
+      </w:pPr>
+      <w:r>
+        <w:rPr>
+          <w:rFonts w:ascii="Arial" w:eastAsia="Times New Roman" w:hAnsi="Arial" w:cs="Arial"/>
+          <w:color w:val="333333"/>
+          <w:sz w:val="20"/>
+          <w:szCs w:val="20"/>
+          <w:lang w:eastAsia="en-SG"/>
+        </w:rPr>
+        <w:t xml:space="preserve">RPM Suitable for sequencing protocols where reads are generated irrespective of gene </w:t>
+      </w:r>
+      <w:proofErr w:type="gramStart"/>
+      <w:r>
+        <w:rPr>
+          <w:rFonts w:ascii="Arial" w:eastAsia="Times New Roman" w:hAnsi="Arial" w:cs="Arial"/>
+          <w:color w:val="333333"/>
+          <w:sz w:val="20"/>
+          <w:szCs w:val="20"/>
+          <w:lang w:eastAsia="en-SG"/>
+        </w:rPr>
+        <w:t>length![</w:t>
+      </w:r>
+      <w:proofErr w:type="gramEnd"/>
+      <w:r>
+        <w:rPr>
+          <w:rFonts w:ascii="Arial" w:eastAsia="Times New Roman" w:hAnsi="Arial" w:cs="Arial"/>
+          <w:color w:val="333333"/>
+          <w:sz w:val="20"/>
+          <w:szCs w:val="20"/>
+          <w:lang w:eastAsia="en-SG"/>
+        </w:rPr>
+        <w:t>enter image description</w:t>
+      </w:r>
+    </w:p>
+    <w:p>
+      <w:pPr>
+        <w:shd w:val="clear" w:color="auto" w:fill="FFFFFF"/>
+        <w:spacing w:after="150" w:line="240" w:lineRule="auto"/>
+        <w:rPr>
+          <w:rFonts w:ascii="Arial" w:eastAsia="Times New Roman" w:hAnsi="Arial" w:cs="Arial"/>
+          <w:color w:val="333333"/>
+          <w:sz w:val="20"/>
+          <w:szCs w:val="20"/>
+          <w:lang w:eastAsia="en-SG"/>
+        </w:rPr>
+      </w:pPr>
+      <w:r>
+        <w:rPr>
+          <w:rFonts w:ascii="Arial" w:eastAsia="Times New Roman" w:hAnsi="Arial" w:cs="Arial"/>
+          <w:b/>
+          <w:bCs/>
+          <w:color w:val="333333"/>
+          <w:sz w:val="20"/>
+          <w:szCs w:val="20"/>
+          <w:lang w:eastAsia="en-SG"/>
+        </w:rPr>
+        <w:t>2. RPKM (Reads per kilo base per million mapped reads)</w:t>
+      </w:r>
+    </w:p>
+    <w:p>
+      <w:pPr>
+        <w:shd w:val="clear" w:color="auto" w:fill="FFFFFF"/>
+        <w:spacing w:after="150" w:line="240" w:lineRule="auto"/>
+        <w:rPr>
+          <w:rFonts w:ascii="Arial" w:eastAsia="Times New Roman" w:hAnsi="Arial" w:cs="Arial"/>
+          <w:color w:val="333333"/>
+          <w:sz w:val="20"/>
+          <w:szCs w:val="20"/>
+          <w:lang w:eastAsia="en-SG"/>
+        </w:rPr>
+      </w:pPr>
+      <w:r>
+        <w:rPr>
+          <w:rFonts w:ascii="Arial" w:eastAsia="Times New Roman" w:hAnsi="Arial" w:cs="Arial"/>
+          <w:noProof/>
+          <w:color w:val="333333"/>
+          <w:sz w:val="20"/>
+          <w:szCs w:val="20"/>
+          <w:lang w:eastAsia="en-SG"/>
+        </w:rPr>
+        <w:lastRenderedPageBreak/>
+        <w:drawing>
+          <wp:inline distT="0" distB="0" distL="0" distR="0" wp14:anchorId="05406A6B" wp14:editId="3422E802">
+            <wp:extent cx="11430000" cy="690245"/>
+            <wp:effectExtent l="0" t="0" r="0" b="0"/>
+            <wp:docPr id="18" name="Picture 18" descr="enter image description here"/>
+            <wp:cNvGraphicFramePr>
+              <a:graphicFrameLocks xmlns:a="http://schemas.openxmlformats.org/drawingml/2006/main" noChangeAspect="1"/>
+            </wp:cNvGraphicFramePr>
+            <a:graphic xmlns:a="http://schemas.openxmlformats.org/drawingml/2006/main">
+              <a:graphicData uri="http://schemas.openxmlformats.org/drawingml/2006/picture">
+                <pic:pic xmlns:pic="http://schemas.openxmlformats.org/drawingml/2006/picture">
+                  <pic:nvPicPr>
+                    <pic:cNvPr id="0" name="Picture 39" descr="enter image description here"/>
+                    <pic:cNvPicPr>
+                      <a:picLocks noChangeAspect="1" noChangeArrowheads="1"/>
+                    </pic:cNvPicPr>
+                  </pic:nvPicPr>
+                  <pic:blipFill>
+                    <a:blip r:embed="rId18">
+                      <a:extLst>
+                        <a:ext uri="{28A0092B-C50C-407E-A947-70E740481C1C}">
+                          <a14:useLocalDpi xmlns:a14="http://schemas.microsoft.com/office/drawing/2010/main" val="0"/>
+                        </a:ext>
+                      </a:extLst>
+                    </a:blip>
+                    <a:srcRect/>
+                    <a:stretch>
+                      <a:fillRect/>
+                    </a:stretch>
+                  </pic:blipFill>
+                  <pic:spPr bwMode="auto">
+                    <a:xfrm>
+                      <a:off x="0" y="0"/>
+                      <a:ext cx="11430000" cy="690245"/>
+                    </a:xfrm>
+                    <a:prstGeom prst="rect">
+                      <a:avLst/>
+                    </a:prstGeom>
+                    <a:noFill/>
+                    <a:ln>
+                      <a:noFill/>
+                    </a:ln>
+                  </pic:spPr>
+                </pic:pic>
+              </a:graphicData>
+            </a:graphic>
+          </wp:inline>
+        </w:drawing>
+      </w:r>
+    </w:p>
+    <w:p>
+      <w:pPr>
+        <w:shd w:val="clear" w:color="auto" w:fill="FFFFFF"/>
+        <w:spacing w:after="150" w:line="240" w:lineRule="auto"/>
+        <w:rPr>
+          <w:rFonts w:ascii="Arial" w:eastAsia="Times New Roman" w:hAnsi="Arial" w:cs="Arial"/>
+          <w:color w:val="333333"/>
+          <w:sz w:val="20"/>
+          <w:szCs w:val="20"/>
+          <w:lang w:eastAsia="en-SG"/>
+        </w:rPr>
+      </w:pPr>
+      <w:r>
+        <w:rPr>
+          <w:rFonts w:ascii="Arial" w:eastAsia="Times New Roman" w:hAnsi="Arial" w:cs="Arial"/>
+          <w:color w:val="333333"/>
+          <w:sz w:val="20"/>
+          <w:szCs w:val="20"/>
+          <w:lang w:eastAsia="en-SG"/>
+        </w:rPr>
+        <w:t>Here, 10^3 normalizes for gene length and 10^6 for sequencing depth factor.</w:t>
+      </w:r>
+    </w:p>
+    <w:p>
+      <w:pPr>
+        <w:shd w:val="clear" w:color="auto" w:fill="FFFFFF"/>
+        <w:spacing w:after="150" w:line="240" w:lineRule="auto"/>
+        <w:rPr>
+          <w:rFonts w:ascii="Arial" w:eastAsia="Times New Roman" w:hAnsi="Arial" w:cs="Arial"/>
+          <w:color w:val="333333"/>
+          <w:sz w:val="20"/>
+          <w:szCs w:val="20"/>
+          <w:lang w:eastAsia="en-SG"/>
+        </w:rPr>
+      </w:pPr>
+      <w:r>
+        <w:rPr>
+          <w:rFonts w:ascii="Arial" w:eastAsia="Times New Roman" w:hAnsi="Arial" w:cs="Arial"/>
+          <w:color w:val="333333"/>
+          <w:sz w:val="20"/>
+          <w:szCs w:val="20"/>
+          <w:lang w:eastAsia="en-SG"/>
+        </w:rPr>
+        <w:t>FPKM (Fragments per kilo base per million mapped reads) is analogous to RPKM and used especially in paired-end RNA-</w:t>
+      </w:r>
+      <w:proofErr w:type="spellStart"/>
+      <w:r>
+        <w:rPr>
+          <w:rFonts w:ascii="Arial" w:eastAsia="Times New Roman" w:hAnsi="Arial" w:cs="Arial"/>
+          <w:color w:val="333333"/>
+          <w:sz w:val="20"/>
+          <w:szCs w:val="20"/>
+          <w:lang w:eastAsia="en-SG"/>
+        </w:rPr>
+        <w:t>seq</w:t>
+      </w:r>
+      <w:proofErr w:type="spellEnd"/>
+      <w:r>
+        <w:rPr>
+          <w:rFonts w:ascii="Arial" w:eastAsia="Times New Roman" w:hAnsi="Arial" w:cs="Arial"/>
+          <w:color w:val="333333"/>
+          <w:sz w:val="20"/>
+          <w:szCs w:val="20"/>
+          <w:lang w:eastAsia="en-SG"/>
+        </w:rPr>
+        <w:t xml:space="preserve"> experiments. In paired-end RNA-</w:t>
+      </w:r>
+      <w:proofErr w:type="spellStart"/>
+      <w:r>
+        <w:rPr>
+          <w:rFonts w:ascii="Arial" w:eastAsia="Times New Roman" w:hAnsi="Arial" w:cs="Arial"/>
+          <w:color w:val="333333"/>
+          <w:sz w:val="20"/>
+          <w:szCs w:val="20"/>
+          <w:lang w:eastAsia="en-SG"/>
+        </w:rPr>
+        <w:t>seq</w:t>
+      </w:r>
+      <w:proofErr w:type="spellEnd"/>
+      <w:r>
+        <w:rPr>
+          <w:rFonts w:ascii="Arial" w:eastAsia="Times New Roman" w:hAnsi="Arial" w:cs="Arial"/>
+          <w:color w:val="333333"/>
+          <w:sz w:val="20"/>
+          <w:szCs w:val="20"/>
+          <w:lang w:eastAsia="en-SG"/>
+        </w:rPr>
+        <w:t xml:space="preserve"> experiments, two (left and right) reads are sequenced from same DNA fragment. When we map paired-end data, both reads or only one read with high quality from a fragment can map to reference sequence. To avoid confusion or multiple counting, the fragments to which both or single read mapped is counted and represented for FPKM calculation.</w:t>
+      </w:r>
+    </w:p>
+    <w:p>
+      <w:pPr>
+        <w:shd w:val="clear" w:color="auto" w:fill="FFFFFF"/>
+        <w:spacing w:after="150" w:line="240" w:lineRule="auto"/>
+        <w:rPr>
+          <w:rFonts w:ascii="Arial" w:eastAsia="Times New Roman" w:hAnsi="Arial" w:cs="Arial"/>
+          <w:color w:val="333333"/>
+          <w:sz w:val="20"/>
+          <w:szCs w:val="20"/>
+          <w:lang w:eastAsia="en-SG"/>
+        </w:rPr>
+      </w:pPr>
+      <w:r>
+        <w:rPr>
+          <w:rFonts w:ascii="Arial" w:eastAsia="Times New Roman" w:hAnsi="Arial" w:cs="Arial"/>
+          <w:color w:val="333333"/>
+          <w:sz w:val="20"/>
+          <w:szCs w:val="20"/>
+          <w:lang w:eastAsia="en-SG"/>
+        </w:rPr>
+        <w:t xml:space="preserve">For example, </w:t>
+      </w:r>
+      <w:proofErr w:type="gramStart"/>
+      <w:r>
+        <w:rPr>
+          <w:rFonts w:ascii="Arial" w:eastAsia="Times New Roman" w:hAnsi="Arial" w:cs="Arial"/>
+          <w:color w:val="333333"/>
+          <w:sz w:val="20"/>
+          <w:szCs w:val="20"/>
+          <w:lang w:eastAsia="en-SG"/>
+        </w:rPr>
+        <w:t>You</w:t>
+      </w:r>
+      <w:proofErr w:type="gramEnd"/>
+      <w:r>
+        <w:rPr>
+          <w:rFonts w:ascii="Arial" w:eastAsia="Times New Roman" w:hAnsi="Arial" w:cs="Arial"/>
+          <w:color w:val="333333"/>
+          <w:sz w:val="20"/>
+          <w:szCs w:val="20"/>
+          <w:lang w:eastAsia="en-SG"/>
+        </w:rPr>
+        <w:t xml:space="preserve"> have sequenced one library with 5 M reads. Among them, total 4 M matched to the genome sequence and 5000 reads matched to a given gene with a length of 2000 bp.</w:t>
+      </w:r>
+    </w:p>
+    <w:p>
+      <w:pPr>
+        <w:shd w:val="clear" w:color="auto" w:fill="FFFFFF"/>
+        <w:spacing w:after="150" w:line="240" w:lineRule="auto"/>
+        <w:rPr>
+          <w:rFonts w:ascii="Arial" w:eastAsia="Times New Roman" w:hAnsi="Arial" w:cs="Arial"/>
+          <w:color w:val="333333"/>
+          <w:sz w:val="20"/>
+          <w:szCs w:val="20"/>
+          <w:lang w:eastAsia="en-SG"/>
+        </w:rPr>
+      </w:pPr>
+      <w:r>
+        <w:rPr>
+          <w:rFonts w:ascii="Arial" w:eastAsia="Times New Roman" w:hAnsi="Arial" w:cs="Arial"/>
+          <w:noProof/>
+          <w:color w:val="333333"/>
+          <w:sz w:val="20"/>
+          <w:szCs w:val="20"/>
+          <w:lang w:eastAsia="en-SG"/>
+        </w:rPr>
+        <w:drawing>
+          <wp:inline distT="0" distB="0" distL="0" distR="0" wp14:anchorId="133F5008" wp14:editId="7E48655E">
+            <wp:extent cx="9324975" cy="1112520"/>
+            <wp:effectExtent l="0" t="0" r="9525" b="0"/>
+            <wp:docPr id="17" name="Picture 17" descr="enter image description here"/>
+            <wp:cNvGraphicFramePr>
+              <a:graphicFrameLocks xmlns:a="http://schemas.openxmlformats.org/drawingml/2006/main" noChangeAspect="1"/>
+            </wp:cNvGraphicFramePr>
+            <a:graphic xmlns:a="http://schemas.openxmlformats.org/drawingml/2006/main">
+              <a:graphicData uri="http://schemas.openxmlformats.org/drawingml/2006/picture">
+                <pic:pic xmlns:pic="http://schemas.openxmlformats.org/drawingml/2006/picture">
+                  <pic:nvPicPr>
+                    <pic:cNvPr id="0" name="Picture 40" descr="enter image description here"/>
+                    <pic:cNvPicPr>
+                      <a:picLocks noChangeAspect="1" noChangeArrowheads="1"/>
+                    </pic:cNvPicPr>
+                  </pic:nvPicPr>
+                  <pic:blipFill>
+                    <a:blip r:embed="rId19">
+                      <a:extLst>
+                        <a:ext uri="{28A0092B-C50C-407E-A947-70E740481C1C}">
+                          <a14:useLocalDpi xmlns:a14="http://schemas.microsoft.com/office/drawing/2010/main" val="0"/>
+                        </a:ext>
+                      </a:extLst>
+                    </a:blip>
+                    <a:srcRect/>
+                    <a:stretch>
+                      <a:fillRect/>
+                    </a:stretch>
+                  </pic:blipFill>
+                  <pic:spPr bwMode="auto">
+                    <a:xfrm>
+                      <a:off x="0" y="0"/>
+                      <a:ext cx="9324975" cy="1112520"/>
+                    </a:xfrm>
+                    <a:prstGeom prst="rect">
+                      <a:avLst/>
+                    </a:prstGeom>
+                    <a:noFill/>
+                    <a:ln>
+                      <a:noFill/>
+                    </a:ln>
+                  </pic:spPr>
+                </pic:pic>
+              </a:graphicData>
+            </a:graphic>
+          </wp:inline>
+        </w:drawing>
+      </w:r>
+    </w:p>
+    <w:p>
+      <w:pPr>
+        <w:shd w:val="clear" w:color="auto" w:fill="FFFFFF"/>
+        <w:spacing w:after="150" w:line="240" w:lineRule="auto"/>
+        <w:rPr>
+          <w:rFonts w:ascii="Arial" w:eastAsia="Times New Roman" w:hAnsi="Arial" w:cs="Arial"/>
+          <w:color w:val="333333"/>
+          <w:sz w:val="20"/>
+          <w:szCs w:val="20"/>
+          <w:lang w:eastAsia="en-SG"/>
+        </w:rPr>
+      </w:pPr>
+      <w:r>
+        <w:rPr>
+          <w:rFonts w:ascii="Arial" w:eastAsia="Times New Roman" w:hAnsi="Arial" w:cs="Arial"/>
+          <w:color w:val="333333"/>
+          <w:sz w:val="20"/>
+          <w:szCs w:val="20"/>
+          <w:lang w:eastAsia="en-SG"/>
+        </w:rPr>
+        <w:t>Notes:</w:t>
+      </w:r>
+    </w:p>
+    <w:p>
+      <w:pPr>
+        <w:numPr>
+          <w:ilvl w:val="0"/>
+          <w:numId w:val="5"/>
+        </w:numPr>
+        <w:shd w:val="clear" w:color="auto" w:fill="FFFFFF"/>
+        <w:spacing w:before="100" w:beforeAutospacing="1" w:after="100" w:afterAutospacing="1" w:line="240" w:lineRule="auto"/>
+        <w:rPr>
+          <w:rFonts w:ascii="Arial" w:eastAsia="Times New Roman" w:hAnsi="Arial" w:cs="Arial"/>
+          <w:color w:val="333333"/>
+          <w:sz w:val="20"/>
+          <w:szCs w:val="20"/>
+          <w:lang w:eastAsia="en-SG"/>
+        </w:rPr>
+      </w:pPr>
+      <w:r>
+        <w:rPr>
+          <w:rFonts w:ascii="Arial" w:eastAsia="Times New Roman" w:hAnsi="Arial" w:cs="Arial"/>
+          <w:color w:val="333333"/>
+          <w:sz w:val="20"/>
+          <w:szCs w:val="20"/>
+          <w:lang w:eastAsia="en-SG"/>
+        </w:rPr>
+        <w:t>RPKM considers the gene length for normalization</w:t>
+      </w:r>
+    </w:p>
+    <w:p>
+      <w:pPr>
+        <w:numPr>
+          <w:ilvl w:val="0"/>
+          <w:numId w:val="5"/>
+        </w:numPr>
+        <w:shd w:val="clear" w:color="auto" w:fill="FFFFFF"/>
+        <w:spacing w:before="100" w:beforeAutospacing="1" w:after="100" w:afterAutospacing="1" w:line="240" w:lineRule="auto"/>
+        <w:rPr>
+          <w:rFonts w:ascii="Arial" w:eastAsia="Times New Roman" w:hAnsi="Arial" w:cs="Arial"/>
+          <w:color w:val="333333"/>
+          <w:sz w:val="20"/>
+          <w:szCs w:val="20"/>
+          <w:lang w:eastAsia="en-SG"/>
+        </w:rPr>
+      </w:pPr>
+      <w:r>
+        <w:rPr>
+          <w:rFonts w:ascii="Arial" w:eastAsia="Times New Roman" w:hAnsi="Arial" w:cs="Arial"/>
+          <w:color w:val="333333"/>
+          <w:sz w:val="20"/>
+          <w:szCs w:val="20"/>
+          <w:lang w:eastAsia="en-SG"/>
+        </w:rPr>
+        <w:t>RPKM is suitable for sequencing protocols where reads sequencing depends on gene length</w:t>
+      </w:r>
+    </w:p>
+    <w:p>
+      <w:pPr>
+        <w:numPr>
+          <w:ilvl w:val="0"/>
+          <w:numId w:val="5"/>
+        </w:numPr>
+        <w:shd w:val="clear" w:color="auto" w:fill="FFFFFF"/>
+        <w:spacing w:before="100" w:beforeAutospacing="1" w:after="100" w:afterAutospacing="1" w:line="240" w:lineRule="auto"/>
+        <w:rPr>
+          <w:rFonts w:ascii="Arial" w:eastAsia="Times New Roman" w:hAnsi="Arial" w:cs="Arial"/>
+          <w:color w:val="333333"/>
+          <w:sz w:val="20"/>
+          <w:szCs w:val="20"/>
+          <w:lang w:eastAsia="en-SG"/>
+        </w:rPr>
+      </w:pPr>
+      <w:r>
+        <w:rPr>
+          <w:rFonts w:ascii="Arial" w:eastAsia="Times New Roman" w:hAnsi="Arial" w:cs="Arial"/>
+          <w:color w:val="333333"/>
+          <w:sz w:val="20"/>
+          <w:szCs w:val="20"/>
+          <w:lang w:eastAsia="en-SG"/>
+        </w:rPr>
+        <w:t>Used in single-end RNA-</w:t>
+      </w:r>
+      <w:proofErr w:type="spellStart"/>
+      <w:r>
+        <w:rPr>
+          <w:rFonts w:ascii="Arial" w:eastAsia="Times New Roman" w:hAnsi="Arial" w:cs="Arial"/>
+          <w:color w:val="333333"/>
+          <w:sz w:val="20"/>
+          <w:szCs w:val="20"/>
+          <w:lang w:eastAsia="en-SG"/>
+        </w:rPr>
+        <w:t>seq</w:t>
+      </w:r>
+      <w:proofErr w:type="spellEnd"/>
+      <w:r>
+        <w:rPr>
+          <w:rFonts w:ascii="Arial" w:eastAsia="Times New Roman" w:hAnsi="Arial" w:cs="Arial"/>
+          <w:color w:val="333333"/>
+          <w:sz w:val="20"/>
+          <w:szCs w:val="20"/>
+          <w:lang w:eastAsia="en-SG"/>
+        </w:rPr>
+        <w:t xml:space="preserve"> experiments (FPKM for paired-end RNA-</w:t>
+      </w:r>
+      <w:proofErr w:type="spellStart"/>
+      <w:r>
+        <w:rPr>
+          <w:rFonts w:ascii="Arial" w:eastAsia="Times New Roman" w:hAnsi="Arial" w:cs="Arial"/>
+          <w:color w:val="333333"/>
+          <w:sz w:val="20"/>
+          <w:szCs w:val="20"/>
+          <w:lang w:eastAsia="en-SG"/>
+        </w:rPr>
+        <w:t>seq</w:t>
+      </w:r>
+      <w:proofErr w:type="spellEnd"/>
+      <w:r>
+        <w:rPr>
+          <w:rFonts w:ascii="Arial" w:eastAsia="Times New Roman" w:hAnsi="Arial" w:cs="Arial"/>
+          <w:color w:val="333333"/>
+          <w:sz w:val="20"/>
+          <w:szCs w:val="20"/>
+          <w:lang w:eastAsia="en-SG"/>
+        </w:rPr>
+        <w:t xml:space="preserve"> data)</w:t>
+      </w:r>
+    </w:p>
+    <w:p>
+      <w:pPr>
+        <w:shd w:val="clear" w:color="auto" w:fill="FFFFFF"/>
+        <w:spacing w:after="150" w:line="240" w:lineRule="auto"/>
+        <w:rPr>
+          <w:rFonts w:ascii="Arial" w:eastAsia="Times New Roman" w:hAnsi="Arial" w:cs="Arial"/>
+          <w:color w:val="333333"/>
+          <w:sz w:val="20"/>
+          <w:szCs w:val="20"/>
+          <w:lang w:eastAsia="en-SG"/>
+        </w:rPr>
+      </w:pPr>
+      <w:r>
+        <w:rPr>
+          <w:rFonts w:ascii="Arial" w:eastAsia="Times New Roman" w:hAnsi="Arial" w:cs="Arial"/>
+          <w:b/>
+          <w:bCs/>
+          <w:color w:val="333333"/>
+          <w:sz w:val="20"/>
+          <w:szCs w:val="20"/>
+          <w:lang w:eastAsia="en-SG"/>
+        </w:rPr>
+        <w:t>3. TPM (Transcript per million)</w:t>
+      </w:r>
+    </w:p>
+    <w:p>
+      <w:pPr>
+        <w:shd w:val="clear" w:color="auto" w:fill="FFFFFF"/>
+        <w:spacing w:after="150" w:line="240" w:lineRule="auto"/>
+        <w:rPr>
+          <w:rFonts w:ascii="Arial" w:eastAsia="Times New Roman" w:hAnsi="Arial" w:cs="Arial"/>
+          <w:color w:val="333333"/>
+          <w:sz w:val="20"/>
+          <w:szCs w:val="20"/>
+          <w:lang w:eastAsia="en-SG"/>
+        </w:rPr>
+      </w:pPr>
+      <w:r>
+        <w:rPr>
+          <w:rFonts w:ascii="Arial" w:eastAsia="Times New Roman" w:hAnsi="Arial" w:cs="Arial"/>
+          <w:noProof/>
+          <w:color w:val="333333"/>
+          <w:sz w:val="20"/>
+          <w:szCs w:val="20"/>
+          <w:lang w:eastAsia="en-SG"/>
+        </w:rPr>
+        <w:drawing>
+          <wp:inline distT="0" distB="0" distL="0" distR="0" wp14:anchorId="7EEE0F7B" wp14:editId="11A5AA08">
+            <wp:extent cx="11430000" cy="836930"/>
+            <wp:effectExtent l="0" t="0" r="0" b="1270"/>
+            <wp:docPr id="16" name="Picture 16" descr="enter image description here"/>
+            <wp:cNvGraphicFramePr>
+              <a:graphicFrameLocks xmlns:a="http://schemas.openxmlformats.org/drawingml/2006/main" noChangeAspect="1"/>
+            </wp:cNvGraphicFramePr>
+            <a:graphic xmlns:a="http://schemas.openxmlformats.org/drawingml/2006/main">
+              <a:graphicData uri="http://schemas.openxmlformats.org/drawingml/2006/picture">
+                <pic:pic xmlns:pic="http://schemas.openxmlformats.org/drawingml/2006/picture">
+                  <pic:nvPicPr>
+                    <pic:cNvPr id="0" name="Picture 41" descr="enter image description here"/>
+                    <pic:cNvPicPr>
+                      <a:picLocks noChangeAspect="1" noChangeArrowheads="1"/>
+                    </pic:cNvPicPr>
+                  </pic:nvPicPr>
+                  <pic:blipFill>
+                    <a:blip r:embed="rId20">
+                      <a:extLst>
+                        <a:ext uri="{28A0092B-C50C-407E-A947-70E740481C1C}">
+                          <a14:useLocalDpi xmlns:a14="http://schemas.microsoft.com/office/drawing/2010/main" val="0"/>
+                        </a:ext>
+                      </a:extLst>
+                    </a:blip>
+                    <a:srcRect/>
+                    <a:stretch>
+                      <a:fillRect/>
+                    </a:stretch>
+                  </pic:blipFill>
+                  <pic:spPr bwMode="auto">
+                    <a:xfrm>
+                      <a:off x="0" y="0"/>
+                      <a:ext cx="11430000" cy="836930"/>
+                    </a:xfrm>
+                    <a:prstGeom prst="rect">
+                      <a:avLst/>
+                    </a:prstGeom>
+                    <a:noFill/>
+                    <a:ln>
+                      <a:noFill/>
+                    </a:ln>
+                  </pic:spPr>
+                </pic:pic>
+              </a:graphicData>
+            </a:graphic>
+          </wp:inline>
+        </w:drawing>
+      </w:r>
+    </w:p>
+    <w:p>
+      <w:pPr>
+        <w:shd w:val="clear" w:color="auto" w:fill="FFFFFF"/>
+        <w:spacing w:after="150" w:line="240" w:lineRule="auto"/>
+        <w:rPr>
+          <w:rFonts w:ascii="Arial" w:eastAsia="Times New Roman" w:hAnsi="Arial" w:cs="Arial"/>
+          <w:color w:val="333333"/>
+          <w:sz w:val="20"/>
+          <w:szCs w:val="20"/>
+          <w:lang w:eastAsia="en-SG"/>
+        </w:rPr>
+      </w:pPr>
+      <w:r>
+        <w:rPr>
+          <w:rFonts w:ascii="Arial" w:eastAsia="Times New Roman" w:hAnsi="Arial" w:cs="Arial"/>
+          <w:color w:val="333333"/>
+          <w:sz w:val="20"/>
+          <w:szCs w:val="20"/>
+          <w:lang w:eastAsia="en-SG"/>
+        </w:rPr>
+        <w:t>Here, read length refers to the average number of nucleotides mapped to a gene.</w:t>
+      </w:r>
+    </w:p>
+    <w:p>
+      <w:pPr>
+        <w:shd w:val="clear" w:color="auto" w:fill="FFFFFF"/>
+        <w:spacing w:after="150" w:line="240" w:lineRule="auto"/>
+        <w:rPr>
+          <w:rFonts w:ascii="Arial" w:eastAsia="Times New Roman" w:hAnsi="Arial" w:cs="Arial"/>
+          <w:color w:val="333333"/>
+          <w:sz w:val="20"/>
+          <w:szCs w:val="20"/>
+          <w:lang w:eastAsia="en-SG"/>
+        </w:rPr>
+      </w:pPr>
+      <w:r>
+        <w:rPr>
+          <w:rFonts w:ascii="Arial" w:eastAsia="Times New Roman" w:hAnsi="Arial" w:cs="Arial"/>
+          <w:color w:val="333333"/>
+          <w:sz w:val="20"/>
+          <w:szCs w:val="20"/>
+          <w:lang w:eastAsia="en-SG"/>
+        </w:rPr>
+        <w:lastRenderedPageBreak/>
+        <w:t xml:space="preserve">For example, </w:t>
+      </w:r>
+      <w:proofErr w:type="gramStart"/>
+      <w:r>
+        <w:rPr>
+          <w:rFonts w:ascii="Arial" w:eastAsia="Times New Roman" w:hAnsi="Arial" w:cs="Arial"/>
+          <w:color w:val="333333"/>
+          <w:sz w:val="20"/>
+          <w:szCs w:val="20"/>
+          <w:lang w:eastAsia="en-SG"/>
+        </w:rPr>
+        <w:t>You</w:t>
+      </w:r>
+      <w:proofErr w:type="gramEnd"/>
+      <w:r>
+        <w:rPr>
+          <w:rFonts w:ascii="Arial" w:eastAsia="Times New Roman" w:hAnsi="Arial" w:cs="Arial"/>
+          <w:color w:val="333333"/>
+          <w:sz w:val="20"/>
+          <w:szCs w:val="20"/>
+          <w:lang w:eastAsia="en-SG"/>
+        </w:rPr>
+        <w:t xml:space="preserve"> have sequenced one library with 5M 100 bp reads. Among them, total 4M matched to the genome sequence and 5000 reads matched to a given gene with a length of 2000 bp. There were 10K transcripts were sampled from a genome sequence i.e. reads mapped to 10K genes. Suppose all 100 bp mapped from 5000 reads.</w:t>
+      </w:r>
+    </w:p>
+    <w:p>
+      <w:pPr>
+        <w:shd w:val="clear" w:color="auto" w:fill="FFFFFF"/>
+        <w:spacing w:after="150" w:line="240" w:lineRule="auto"/>
+        <w:rPr>
+          <w:rFonts w:ascii="Arial" w:eastAsia="Times New Roman" w:hAnsi="Arial" w:cs="Arial"/>
+          <w:color w:val="333333"/>
+          <w:sz w:val="20"/>
+          <w:szCs w:val="20"/>
+          <w:lang w:eastAsia="en-SG"/>
+        </w:rPr>
+      </w:pPr>
+      <w:r>
+        <w:rPr>
+          <w:rFonts w:ascii="Arial" w:eastAsia="Times New Roman" w:hAnsi="Arial" w:cs="Arial"/>
+          <w:noProof/>
+          <w:color w:val="333333"/>
+          <w:sz w:val="20"/>
+          <w:szCs w:val="20"/>
+          <w:lang w:eastAsia="en-SG"/>
+        </w:rPr>
+        <w:drawing>
+          <wp:inline distT="0" distB="0" distL="0" distR="0" wp14:anchorId="0DD4D3F4" wp14:editId="55AC99F5">
+            <wp:extent cx="9359900" cy="1190625"/>
+            <wp:effectExtent l="0" t="0" r="0" b="9525"/>
+            <wp:docPr id="15" name="Picture 15" descr="enter image description here"/>
+            <wp:cNvGraphicFramePr>
+              <a:graphicFrameLocks xmlns:a="http://schemas.openxmlformats.org/drawingml/2006/main" noChangeAspect="1"/>
+            </wp:cNvGraphicFramePr>
+            <a:graphic xmlns:a="http://schemas.openxmlformats.org/drawingml/2006/main">
+              <a:graphicData uri="http://schemas.openxmlformats.org/drawingml/2006/picture">
+                <pic:pic xmlns:pic="http://schemas.openxmlformats.org/drawingml/2006/picture">
+                  <pic:nvPicPr>
+                    <pic:cNvPr id="0" name="Picture 42" descr="enter image description here"/>
+                    <pic:cNvPicPr>
+                      <a:picLocks noChangeAspect="1" noChangeArrowheads="1"/>
+                    </pic:cNvPicPr>
+                  </pic:nvPicPr>
+                  <pic:blipFill>
+                    <a:blip r:embed="rId21">
+                      <a:extLst>
+                        <a:ext uri="{28A0092B-C50C-407E-A947-70E740481C1C}">
+                          <a14:useLocalDpi xmlns:a14="http://schemas.microsoft.com/office/drawing/2010/main" val="0"/>
+                        </a:ext>
+                      </a:extLst>
+                    </a:blip>
+                    <a:srcRect/>
+                    <a:stretch>
+                      <a:fillRect/>
+                    </a:stretch>
+                  </pic:blipFill>
+                  <pic:spPr bwMode="auto">
+                    <a:xfrm>
+                      <a:off x="0" y="0"/>
+                      <a:ext cx="9359900" cy="1190625"/>
+                    </a:xfrm>
+                    <a:prstGeom prst="rect">
+                      <a:avLst/>
+                    </a:prstGeom>
+                    <a:noFill/>
+                    <a:ln>
+                      <a:noFill/>
+                    </a:ln>
+                  </pic:spPr>
+                </pic:pic>
+              </a:graphicData>
+            </a:graphic>
+          </wp:inline>
+        </w:drawing>
+      </w:r>
+    </w:p>
+    <w:p>
+      <w:pPr>
+        <w:shd w:val="clear" w:color="auto" w:fill="FFFFFF"/>
+        <w:spacing w:after="150" w:line="240" w:lineRule="auto"/>
+        <w:rPr>
+          <w:rFonts w:ascii="Arial" w:eastAsia="Times New Roman" w:hAnsi="Arial" w:cs="Arial"/>
+          <w:color w:val="333333"/>
+          <w:sz w:val="20"/>
+          <w:szCs w:val="20"/>
+          <w:lang w:eastAsia="en-SG"/>
+        </w:rPr>
+      </w:pPr>
+      <w:r>
+        <w:rPr>
+          <w:rFonts w:ascii="Arial" w:eastAsia="Times New Roman" w:hAnsi="Arial" w:cs="Arial"/>
+          <w:color w:val="333333"/>
+          <w:sz w:val="20"/>
+          <w:szCs w:val="20"/>
+          <w:lang w:eastAsia="en-SG"/>
+        </w:rPr>
+        <w:t>Notes:</w:t>
+      </w:r>
+    </w:p>
+    <w:p>
+      <w:pPr>
+        <w:numPr>
+          <w:ilvl w:val="0"/>
+          <w:numId w:val="6"/>
+        </w:numPr>
+        <w:shd w:val="clear" w:color="auto" w:fill="FFFFFF"/>
+        <w:spacing w:before="100" w:beforeAutospacing="1" w:after="100" w:afterAutospacing="1" w:line="240" w:lineRule="auto"/>
+        <w:rPr>
+          <w:rFonts w:ascii="Arial" w:eastAsia="Times New Roman" w:hAnsi="Arial" w:cs="Arial"/>
+          <w:color w:val="333333"/>
+          <w:sz w:val="20"/>
+          <w:szCs w:val="20"/>
+          <w:lang w:eastAsia="en-SG"/>
+        </w:rPr>
+      </w:pPr>
+      <w:r>
+        <w:rPr>
+          <w:rFonts w:ascii="Arial" w:eastAsia="Times New Roman" w:hAnsi="Arial" w:cs="Arial"/>
+          <w:color w:val="333333"/>
+          <w:sz w:val="20"/>
+          <w:szCs w:val="20"/>
+          <w:lang w:eastAsia="en-SG"/>
+        </w:rPr>
+        <w:t>TPM considers the gene length for normalization</w:t>
+      </w:r>
+    </w:p>
+    <w:p>
+      <w:pPr>
+        <w:numPr>
+          <w:ilvl w:val="0"/>
+          <w:numId w:val="6"/>
+        </w:numPr>
+        <w:shd w:val="clear" w:color="auto" w:fill="FFFFFF"/>
+        <w:spacing w:before="100" w:beforeAutospacing="1" w:after="100" w:afterAutospacing="1" w:line="240" w:lineRule="auto"/>
+        <w:rPr>
+          <w:rFonts w:ascii="Arial" w:eastAsia="Times New Roman" w:hAnsi="Arial" w:cs="Arial"/>
+          <w:color w:val="333333"/>
+          <w:sz w:val="20"/>
+          <w:szCs w:val="20"/>
+          <w:lang w:eastAsia="en-SG"/>
+        </w:rPr>
+      </w:pPr>
+      <w:r>
+        <w:rPr>
+          <w:rFonts w:ascii="Arial" w:eastAsia="Times New Roman" w:hAnsi="Arial" w:cs="Arial"/>
+          <w:color w:val="333333"/>
+          <w:sz w:val="20"/>
+          <w:szCs w:val="20"/>
+          <w:lang w:eastAsia="en-SG"/>
+        </w:rPr>
+        <w:t>TPM does not count for total number of mapped reads</w:t>
+      </w:r>
+    </w:p>
+    <w:p>
+      <w:pPr>
+        <w:numPr>
+          <w:ilvl w:val="0"/>
+          <w:numId w:val="6"/>
+        </w:numPr>
+        <w:shd w:val="clear" w:color="auto" w:fill="FFFFFF"/>
+        <w:spacing w:before="100" w:beforeAutospacing="1" w:after="100" w:afterAutospacing="1" w:line="240" w:lineRule="auto"/>
+        <w:rPr>
+          <w:rFonts w:ascii="Arial" w:eastAsia="Times New Roman" w:hAnsi="Arial" w:cs="Arial"/>
+          <w:color w:val="333333"/>
+          <w:sz w:val="20"/>
+          <w:szCs w:val="20"/>
+          <w:lang w:eastAsia="en-SG"/>
+        </w:rPr>
+      </w:pPr>
+      <w:r>
+        <w:rPr>
+          <w:rFonts w:ascii="Arial" w:eastAsia="Times New Roman" w:hAnsi="Arial" w:cs="Arial"/>
+          <w:color w:val="333333"/>
+          <w:sz w:val="20"/>
+          <w:szCs w:val="20"/>
+          <w:lang w:eastAsia="en-SG"/>
+        </w:rPr>
+        <w:t>TPM proposed as an alternative to RPKM due to inaccuracy in RPKM measurement (Wagner et al., 2012)</w:t>
+      </w:r>
+    </w:p>
+    <w:p>
+      <w:pPr>
+        <w:numPr>
+          <w:ilvl w:val="0"/>
+          <w:numId w:val="6"/>
+        </w:numPr>
+        <w:shd w:val="clear" w:color="auto" w:fill="FFFFFF"/>
+        <w:spacing w:before="100" w:beforeAutospacing="1" w:after="100" w:afterAutospacing="1" w:line="240" w:lineRule="auto"/>
+        <w:rPr>
+          <w:rFonts w:ascii="Arial" w:eastAsia="Times New Roman" w:hAnsi="Arial" w:cs="Arial"/>
+          <w:color w:val="333333"/>
+          <w:sz w:val="20"/>
+          <w:szCs w:val="20"/>
+          <w:lang w:eastAsia="en-SG"/>
+        </w:rPr>
+      </w:pPr>
+      <w:r>
+        <w:rPr>
+          <w:rFonts w:ascii="Arial" w:eastAsia="Times New Roman" w:hAnsi="Arial" w:cs="Arial"/>
+          <w:color w:val="333333"/>
+          <w:sz w:val="20"/>
+          <w:szCs w:val="20"/>
+          <w:lang w:eastAsia="en-SG"/>
+        </w:rPr>
+        <w:t>TPM is suitable for sequencing protocols where reads sequencing depends on gene length</w:t>
+      </w:r>
+    </w:p>
+    <w:p>
+      <w:pPr>
+        <w:shd w:val="clear" w:color="auto" w:fill="FFFFFF"/>
+        <w:spacing w:after="150" w:line="240" w:lineRule="auto"/>
+        <w:rPr>
+          <w:rFonts w:ascii="Arial" w:eastAsia="Times New Roman" w:hAnsi="Arial" w:cs="Arial"/>
+          <w:color w:val="333333"/>
+          <w:sz w:val="20"/>
+          <w:szCs w:val="20"/>
+          <w:lang w:eastAsia="en-SG"/>
+        </w:rPr>
+      </w:pPr>
+      <w:r>
+        <w:rPr>
+          <w:rFonts w:ascii="Arial" w:eastAsia="Times New Roman" w:hAnsi="Arial" w:cs="Arial"/>
+          <w:b/>
+          <w:bCs/>
+          <w:color w:val="333333"/>
+          <w:sz w:val="20"/>
+          <w:szCs w:val="20"/>
+          <w:lang w:eastAsia="en-SG"/>
+        </w:rPr>
+        <w:t>Relationship between RPKM and TPM,</w:t>
+      </w:r>
+    </w:p>
+    <w:p>
+      <w:pPr>
+        <w:shd w:val="clear" w:color="auto" w:fill="FFFFFF"/>
+        <w:spacing w:after="150" w:line="240" w:lineRule="auto"/>
+        <w:rPr>
+          <w:rFonts w:ascii="Arial" w:eastAsia="Times New Roman" w:hAnsi="Arial" w:cs="Arial"/>
+          <w:color w:val="333333"/>
+          <w:sz w:val="20"/>
+          <w:szCs w:val="20"/>
+          <w:lang w:eastAsia="en-SG"/>
+        </w:rPr>
+      </w:pPr>
+      <w:r>
+        <w:rPr>
+          <w:rFonts w:ascii="Arial" w:eastAsia="Times New Roman" w:hAnsi="Arial" w:cs="Arial"/>
+          <w:noProof/>
+          <w:color w:val="333333"/>
+          <w:sz w:val="20"/>
+          <w:szCs w:val="20"/>
+          <w:lang w:eastAsia="en-SG"/>
+        </w:rPr>
+        <w:drawing>
+          <wp:inline distT="0" distB="0" distL="0" distR="0" wp14:anchorId="38D3EB44" wp14:editId="44366881">
+            <wp:extent cx="11430000" cy="862330"/>
+            <wp:effectExtent l="0" t="0" r="0" b="0"/>
+            <wp:docPr id="14" name="Picture 14" descr="enter image description here"/>
+            <wp:cNvGraphicFramePr>
+              <a:graphicFrameLocks xmlns:a="http://schemas.openxmlformats.org/drawingml/2006/main" noChangeAspect="1"/>
+            </wp:cNvGraphicFramePr>
+            <a:graphic xmlns:a="http://schemas.openxmlformats.org/drawingml/2006/main">
+              <a:graphicData uri="http://schemas.openxmlformats.org/drawingml/2006/picture">
+                <pic:pic xmlns:pic="http://schemas.openxmlformats.org/drawingml/2006/picture">
+                  <pic:nvPicPr>
+                    <pic:cNvPr id="0" name="Picture 43" descr="enter image description here"/>
+                    <pic:cNvPicPr>
+                      <a:picLocks noChangeAspect="1" noChangeArrowheads="1"/>
+                    </pic:cNvPicPr>
+                  </pic:nvPicPr>
+                  <pic:blipFill>
+                    <a:blip r:embed="rId22">
+                      <a:extLst>
+                        <a:ext uri="{28A0092B-C50C-407E-A947-70E740481C1C}">
+                          <a14:useLocalDpi xmlns:a14="http://schemas.microsoft.com/office/drawing/2010/main" val="0"/>
+                        </a:ext>
+                      </a:extLst>
+                    </a:blip>
+                    <a:srcRect/>
+                    <a:stretch>
+                      <a:fillRect/>
+                    </a:stretch>
+                  </pic:blipFill>
+                  <pic:spPr bwMode="auto">
+                    <a:xfrm>
+                      <a:off x="0" y="0"/>
+                      <a:ext cx="11430000" cy="862330"/>
+                    </a:xfrm>
+                    <a:prstGeom prst="rect">
+                      <a:avLst/>
+                    </a:prstGeom>
+                    <a:noFill/>
+                    <a:ln>
+                      <a:noFill/>
+                    </a:ln>
+                  </pic:spPr>
+                </pic:pic>
+              </a:graphicData>
+            </a:graphic>
+          </wp:inline>
+        </w:drawing>
+      </w:r>
+    </w:p>
+    <w:p>
+      <w:pPr>
+        <w:shd w:val="clear" w:color="auto" w:fill="FFFFFF"/>
+        <w:spacing w:after="150" w:line="240" w:lineRule="auto"/>
+        <w:rPr>
+          <w:rFonts w:ascii="Arial" w:eastAsia="Times New Roman" w:hAnsi="Arial" w:cs="Arial"/>
+          <w:color w:val="333333"/>
+          <w:sz w:val="20"/>
+          <w:szCs w:val="20"/>
+          <w:lang w:eastAsia="en-SG"/>
+        </w:rPr>
+      </w:pPr>
+      <w:r>
+        <w:rPr>
+          <w:rFonts w:ascii="Arial" w:eastAsia="Times New Roman" w:hAnsi="Arial" w:cs="Arial"/>
+          <w:color w:val="333333"/>
+          <w:sz w:val="20"/>
+          <w:szCs w:val="20"/>
+          <w:lang w:eastAsia="en-SG"/>
+        </w:rPr>
+        <w:t>References:</w:t>
+      </w:r>
+    </w:p>
+    <w:p>
+      <w:pPr>
+        <w:numPr>
+          <w:ilvl w:val="0"/>
+          <w:numId w:val="7"/>
+        </w:numPr>
+        <w:shd w:val="clear" w:color="auto" w:fill="FFFFFF"/>
+        <w:spacing w:before="100" w:beforeAutospacing="1" w:after="100" w:afterAutospacing="1" w:line="240" w:lineRule="auto"/>
+        <w:rPr>
+          <w:rFonts w:ascii="Arial" w:eastAsia="Times New Roman" w:hAnsi="Arial" w:cs="Arial"/>
+          <w:color w:val="333333"/>
+          <w:sz w:val="20"/>
+          <w:szCs w:val="20"/>
+          <w:lang w:eastAsia="en-SG"/>
+        </w:rPr>
+      </w:pPr>
+      <w:r>
+        <w:rPr>
+          <w:rFonts w:ascii="Arial" w:eastAsia="Times New Roman" w:hAnsi="Arial" w:cs="Arial"/>
+          <w:color w:val="333333"/>
+          <w:sz w:val="20"/>
+          <w:szCs w:val="20"/>
+          <w:lang w:eastAsia="en-SG"/>
+        </w:rPr>
+        <w:t>Mortazavi A, Williams BA, McCue K, Schaeffer L, Wold B. Mapping and quantifying mammalian transcriptomes by RNA-Seq. Nature methods. 2008 Jul 1;5(7):621-8.</w:t>
+      </w:r>
+    </w:p>
+    <w:p>
+      <w:pPr>
+        <w:numPr>
+          <w:ilvl w:val="0"/>
+          <w:numId w:val="7"/>
+        </w:numPr>
+        <w:shd w:val="clear" w:color="auto" w:fill="FFFFFF"/>
+        <w:spacing w:before="100" w:beforeAutospacing="1" w:after="100" w:afterAutospacing="1" w:line="240" w:lineRule="auto"/>
+        <w:rPr>
+          <w:rFonts w:ascii="Arial" w:eastAsia="Times New Roman" w:hAnsi="Arial" w:cs="Arial"/>
+          <w:color w:val="333333"/>
+          <w:sz w:val="20"/>
+          <w:szCs w:val="20"/>
+          <w:lang w:eastAsia="en-SG"/>
+        </w:rPr>
+      </w:pPr>
+      <w:r>
+        <w:rPr>
+          <w:rFonts w:ascii="Arial" w:eastAsia="Times New Roman" w:hAnsi="Arial" w:cs="Arial"/>
+          <w:color w:val="333333"/>
+          <w:sz w:val="20"/>
+          <w:szCs w:val="20"/>
+          <w:lang w:eastAsia="en-SG"/>
+        </w:rPr>
+        <w:t>Wagner GP, Kin K, Lynch VJ. Measurement of mRNA abundance using RNA-</w:t>
+      </w:r>
+      <w:proofErr w:type="spellStart"/>
+      <w:r>
+        <w:rPr>
+          <w:rFonts w:ascii="Arial" w:eastAsia="Times New Roman" w:hAnsi="Arial" w:cs="Arial"/>
+          <w:color w:val="333333"/>
+          <w:sz w:val="20"/>
+          <w:szCs w:val="20"/>
+          <w:lang w:eastAsia="en-SG"/>
+        </w:rPr>
+        <w:t>seq</w:t>
+      </w:r>
+      <w:proofErr w:type="spellEnd"/>
+      <w:r>
+        <w:rPr>
+          <w:rFonts w:ascii="Arial" w:eastAsia="Times New Roman" w:hAnsi="Arial" w:cs="Arial"/>
+          <w:color w:val="333333"/>
+          <w:sz w:val="20"/>
+          <w:szCs w:val="20"/>
+          <w:lang w:eastAsia="en-SG"/>
+        </w:rPr>
+        <w:t xml:space="preserve"> data: RPKM measure is inconsistent among samples. Theory in biosciences. 2012 Dec 1;131(4):281-5.</w:t>
+      </w:r>
+    </w:p>
+    <w:p/>
     <w:sectPr>
-      <w:pgSz w:w="11906" w:h="16838"/>
+      <w:headerReference w:type="default" r:id="rId23"/>
+      <w:pgSz w:w="16838" w:h="11906" w:orient="landscape"/>
       <w:pgMar w:top="1440" w:right="1440" w:bottom="1440" w:left="1440" w:header="708" w:footer="708" w:gutter="0"/>
       <w:cols w:space="708"/>
       <w:docGrid w:linePitch="360"/>
     </w:sectPr>
   </w:body>
 </w:document>
+</file>
+
+<file path=word/endnotes.xml><?xml version="1.0" encoding="utf-8"?>
+<w:endnotes xmlns:wpc="http://schemas.microsoft.com/office/word/2010/wordprocessingCanvas" xmlns:cx="http://schemas.microsoft.com/office/drawing/2014/chartex" xmlns:cx1="http://schemas.microsoft.com/office/drawing/2015/9/8/chartex" xmlns:cx2="http://schemas.microsoft.com/office/drawing/2015/10/21/chartex" xmlns:cx3="http://schemas.microsoft.com/office/drawing/2016/5/9/chartex" xmlns:cx4="http://schemas.microsoft.com/office/drawing/2016/5/10/chartex" xmlns:cx5="http://schemas.microsoft.com/office/drawing/2016/5/11/chartex" xmlns:cx6="http://schemas.microsoft.com/office/drawing/2016/5/12/chartex" xmlns:cx7="http://schemas.microsoft.com/office/drawing/2016/5/13/chartex" xmlns:cx8="http://schemas.microsoft.com/office/drawing/2016/5/14/chartex" xmlns:mc="http://schemas.openxmlformats.org/markup-compatibility/2006" xmlns:aink="http://schemas.microsoft.com/office/drawing/2016/ink" xmlns:am3d="http://schemas.microsoft.com/office/drawing/2017/model3d" xmlns:o="urn:schemas-microsoft-com:office:office" xmlns:r="http://schemas.openxmlformats.org/officeDocument/2006/relationships" xmlns:m="http://schemas.openxmlformats.org/officeDocument/2006/math" xmlns:v="urn:schemas-microsoft-com:vml" xmlns:wp14="http://schemas.microsoft.com/office/word/2010/wordprocessingDrawing" xmlns:wp="http://schemas.openxmlformats.org/drawingml/2006/wordprocessingDrawing" xmlns:w10="urn:schemas-microsoft-com:office:word" xmlns:w="http://schemas.openxmlformats.org/wordprocessingml/2006/main" xmlns:w14="http://schemas.microsoft.com/office/word/2010/wordml" xmlns:w15="http://schemas.microsoft.com/office/word/2012/wordml" xmlns:w16cid="http://schemas.microsoft.com/office/word/2016/wordml/cid" xmlns:w16se="http://schemas.microsoft.com/office/word/2015/wordml/symex" xmlns:wpg="http://schemas.microsoft.com/office/word/2010/wordprocessingGroup" xmlns:wpi="http://schemas.microsoft.com/office/word/2010/wordprocessingInk" xmlns:wne="http://schemas.microsoft.com/office/word/2006/wordml" xmlns:wps="http://schemas.microsoft.com/office/word/2010/wordprocessingShape" mc:Ignorable="w14 w15 w16se w16cid wp14">
+  <w:endnote w:type="separator" w:id="-1">
+    <w:p>
+      <w:pPr>
+        <w:spacing w:after="0" w:line="240" w:lineRule="auto"/>
+      </w:pPr>
+      <w:r>
+        <w:separator/>
+      </w:r>
+    </w:p>
+  </w:endnote>
+  <w:endnote w:type="continuationSeparator" w:id="0">
+    <w:p>
+      <w:pPr>
+        <w:spacing w:after="0" w:line="240" w:lineRule="auto"/>
+      </w:pPr>
+      <w:r>
+        <w:continuationSeparator/>
+      </w:r>
+    </w:p>
+  </w:endnote>
+</w:endnotes>
+</file>
+
+<file path=word/footnotes.xml><?xml version="1.0" encoding="utf-8"?>
+<w:footnotes xmlns:wpc="http://schemas.microsoft.com/office/word/2010/wordprocessingCanvas" xmlns:cx="http://schemas.microsoft.com/office/drawing/2014/chartex" xmlns:cx1="http://schemas.microsoft.com/office/drawing/2015/9/8/chartex" xmlns:cx2="http://schemas.microsoft.com/office/drawing/2015/10/21/chartex" xmlns:cx3="http://schemas.microsoft.com/office/drawing/2016/5/9/chartex" xmlns:cx4="http://schemas.microsoft.com/office/drawing/2016/5/10/chartex" xmlns:cx5="http://schemas.microsoft.com/office/drawing/2016/5/11/chartex" xmlns:cx6="http://schemas.microsoft.com/office/drawing/2016/5/12/chartex" xmlns:cx7="http://schemas.microsoft.com/office/drawing/2016/5/13/chartex" xmlns:cx8="http://schemas.microsoft.com/office/drawing/2016/5/14/chartex" xmlns:mc="http://schemas.openxmlformats.org/markup-compatibility/2006" xmlns:aink="http://schemas.microsoft.com/office/drawing/2016/ink" xmlns:am3d="http://schemas.microsoft.com/office/drawing/2017/model3d" xmlns:o="urn:schemas-microsoft-com:office:office" xmlns:r="http://schemas.openxmlformats.org/officeDocument/2006/relationships" xmlns:m="http://schemas.openxmlformats.org/officeDocument/2006/math" xmlns:v="urn:schemas-microsoft-com:vml" xmlns:wp14="http://schemas.microsoft.com/office/word/2010/wordprocessingDrawing" xmlns:wp="http://schemas.openxmlformats.org/drawingml/2006/wordprocessingDrawing" xmlns:w10="urn:schemas-microsoft-com:office:word" xmlns:w="http://schemas.openxmlformats.org/wordprocessingml/2006/main" xmlns:w14="http://schemas.microsoft.com/office/word/2010/wordml" xmlns:w15="http://schemas.microsoft.com/office/word/2012/wordml" xmlns:w16cid="http://schemas.microsoft.com/office/word/2016/wordml/cid" xmlns:w16se="http://schemas.microsoft.com/office/word/2015/wordml/symex" xmlns:wpg="http://schemas.microsoft.com/office/word/2010/wordprocessingGroup" xmlns:wpi="http://schemas.microsoft.com/office/word/2010/wordprocessingInk" xmlns:wne="http://schemas.microsoft.com/office/word/2006/wordml" xmlns:wps="http://schemas.microsoft.com/office/word/2010/wordprocessingShape" mc:Ignorable="w14 w15 w16se w16cid wp14">
+  <w:footnote w:type="separator" w:id="-1">
+    <w:p>
+      <w:pPr>
+        <w:spacing w:after="0" w:line="240" w:lineRule="auto"/>
+      </w:pPr>
+      <w:r>
+        <w:separator/>
+      </w:r>
+    </w:p>
+  </w:footnote>
+  <w:footnote w:type="continuationSeparator" w:id="0">
+    <w:p>
+      <w:pPr>
+        <w:spacing w:after="0" w:line="240" w:lineRule="auto"/>
+      </w:pPr>
+      <w:r>
+        <w:continuationSeparator/>
+      </w:r>
+    </w:p>
+  </w:footnote>
+</w:footnotes>
+</file>
+
+<file path=word/header1.xml><?xml version="1.0" encoding="utf-8"?>
+<w:hdr xmlns:wpc="http://schemas.microsoft.com/office/word/2010/wordprocessingCanvas" xmlns:cx="http://schemas.microsoft.com/office/drawing/2014/chartex" xmlns:cx1="http://schemas.microsoft.com/office/drawing/2015/9/8/chartex" xmlns:cx2="http://schemas.microsoft.com/office/drawing/2015/10/21/chartex" xmlns:cx3="http://schemas.microsoft.com/office/drawing/2016/5/9/chartex" xmlns:cx4="http://schemas.microsoft.com/office/drawing/2016/5/10/chartex" xmlns:cx5="http://schemas.microsoft.com/office/drawing/2016/5/11/chartex" xmlns:cx6="http://schemas.microsoft.com/office/drawing/2016/5/12/chartex" xmlns:cx7="http://schemas.microsoft.com/office/drawing/2016/5/13/chartex" xmlns:cx8="http://schemas.microsoft.com/office/drawing/2016/5/14/chartex" xmlns:mc="http://schemas.openxmlformats.org/markup-compatibility/2006" xmlns:aink="http://schemas.microsoft.com/office/drawing/2016/ink" xmlns:am3d="http://schemas.microsoft.com/office/drawing/2017/model3d" xmlns:o="urn:schemas-microsoft-com:office:office" xmlns:r="http://schemas.openxmlformats.org/officeDocument/2006/relationships" xmlns:m="http://schemas.openxmlformats.org/officeDocument/2006/math" xmlns:v="urn:schemas-microsoft-com:vml" xmlns:wp14="http://schemas.microsoft.com/office/word/2010/wordprocessingDrawing" xmlns:wp="http://schemas.openxmlformats.org/drawingml/2006/wordprocessingDrawing" xmlns:w10="urn:schemas-microsoft-com:office:word" xmlns:w="http://schemas.openxmlformats.org/wordprocessingml/2006/main" xmlns:w14="http://schemas.microsoft.com/office/word/2010/wordml" xmlns:w15="http://schemas.microsoft.com/office/word/2012/wordml" xmlns:w16cid="http://schemas.microsoft.com/office/word/2016/wordml/cid" xmlns:w16se="http://schemas.microsoft.com/office/word/2015/wordml/symex" xmlns:wpg="http://schemas.microsoft.com/office/word/2010/wordprocessingGroup" xmlns:wpi="http://schemas.microsoft.com/office/word/2010/wordprocessingInk" xmlns:wne="http://schemas.microsoft.com/office/word/2006/wordml" xmlns:wps="http://schemas.microsoft.com/office/word/2010/wordprocessingShape" mc:Ignorable="w14 w15 w16se w16cid wp14">
+  <w:p>
+    <w:pPr>
+      <w:pStyle w:val="Header"/>
+    </w:pPr>
+  </w:p>
+</w:hdr>
 </file>
 
 <file path=word/numbering.xml><?xml version="1.0" encoding="utf-8"?>
@@ -2212,7 +3727,7 @@
         <v:path o:extrusionok="f" gradientshapeok="t" o:connecttype="rect"/>
         <o:lock v:ext="edit" aspectratio="t"/>
       </v:shapetype>
-      <v:shape id="_x0000_i1034" type="#_x0000_t75" alt="X_i" style="width:12.75pt;height:10.5pt;visibility:visible;mso-wrap-style:square" o:bullet="t">
+      <v:shape id="_x0000_i1028" type="#_x0000_t75" alt="X_i" style="width:12.9pt;height:10.2pt;visibility:visible;mso-wrap-style:square" o:bullet="t">
         <v:imagedata r:id="rId1" o:title="X_i"/>
       </v:shape>
     </w:pict>
@@ -2307,6 +3822,304 @@
     </w:lvl>
   </w:abstractNum>
   <w:abstractNum w:abstractNumId="1" w15:restartNumberingAfterBreak="0">
+    <w:nsid w:val="0BD17596"/>
+    <w:multiLevelType w:val="multilevel"/>
+    <w:tmpl w:val="AA74984C"/>
+    <w:lvl w:ilvl="0">
+      <w:start w:val="1"/>
+      <w:numFmt w:val="bullet"/>
+      <w:lvlText w:val=""/>
+      <w:lvlJc w:val="left"/>
+      <w:pPr>
+        <w:tabs>
+          <w:tab w:val="num" w:pos="720"/>
+        </w:tabs>
+        <w:ind w:left="720" w:hanging="360"/>
+      </w:pPr>
+      <w:rPr>
+        <w:rFonts w:ascii="Symbol" w:hAnsi="Symbol" w:hint="default"/>
+        <w:sz w:val="20"/>
+      </w:rPr>
+    </w:lvl>
+    <w:lvl w:ilvl="1" w:tentative="1">
+      <w:start w:val="1"/>
+      <w:numFmt w:val="bullet"/>
+      <w:lvlText w:val="o"/>
+      <w:lvlJc w:val="left"/>
+      <w:pPr>
+        <w:tabs>
+          <w:tab w:val="num" w:pos="1440"/>
+        </w:tabs>
+        <w:ind w:left="1440" w:hanging="360"/>
+      </w:pPr>
+      <w:rPr>
+        <w:rFonts w:ascii="Courier New" w:hAnsi="Courier New" w:hint="default"/>
+        <w:sz w:val="20"/>
+      </w:rPr>
+    </w:lvl>
+    <w:lvl w:ilvl="2" w:tentative="1">
+      <w:start w:val="1"/>
+      <w:numFmt w:val="bullet"/>
+      <w:lvlText w:val=""/>
+      <w:lvlJc w:val="left"/>
+      <w:pPr>
+        <w:tabs>
+          <w:tab w:val="num" w:pos="2160"/>
+        </w:tabs>
+        <w:ind w:left="2160" w:hanging="360"/>
+      </w:pPr>
+      <w:rPr>
+        <w:rFonts w:ascii="Wingdings" w:hAnsi="Wingdings" w:hint="default"/>
+        <w:sz w:val="20"/>
+      </w:rPr>
+    </w:lvl>
+    <w:lvl w:ilvl="3" w:tentative="1">
+      <w:start w:val="1"/>
+      <w:numFmt w:val="bullet"/>
+      <w:lvlText w:val=""/>
+      <w:lvlJc w:val="left"/>
+      <w:pPr>
+        <w:tabs>
+          <w:tab w:val="num" w:pos="2880"/>
+        </w:tabs>
+        <w:ind w:left="2880" w:hanging="360"/>
+      </w:pPr>
+      <w:rPr>
+        <w:rFonts w:ascii="Wingdings" w:hAnsi="Wingdings" w:hint="default"/>
+        <w:sz w:val="20"/>
+      </w:rPr>
+    </w:lvl>
+    <w:lvl w:ilvl="4" w:tentative="1">
+      <w:start w:val="1"/>
+      <w:numFmt w:val="bullet"/>
+      <w:lvlText w:val=""/>
+      <w:lvlJc w:val="left"/>
+      <w:pPr>
+        <w:tabs>
+          <w:tab w:val="num" w:pos="3600"/>
+        </w:tabs>
+        <w:ind w:left="3600" w:hanging="360"/>
+      </w:pPr>
+      <w:rPr>
+        <w:rFonts w:ascii="Wingdings" w:hAnsi="Wingdings" w:hint="default"/>
+        <w:sz w:val="20"/>
+      </w:rPr>
+    </w:lvl>
+    <w:lvl w:ilvl="5" w:tentative="1">
+      <w:start w:val="1"/>
+      <w:numFmt w:val="bullet"/>
+      <w:lvlText w:val=""/>
+      <w:lvlJc w:val="left"/>
+      <w:pPr>
+        <w:tabs>
+          <w:tab w:val="num" w:pos="4320"/>
+        </w:tabs>
+        <w:ind w:left="4320" w:hanging="360"/>
+      </w:pPr>
+      <w:rPr>
+        <w:rFonts w:ascii="Wingdings" w:hAnsi="Wingdings" w:hint="default"/>
+        <w:sz w:val="20"/>
+      </w:rPr>
+    </w:lvl>
+    <w:lvl w:ilvl="6" w:tentative="1">
+      <w:start w:val="1"/>
+      <w:numFmt w:val="bullet"/>
+      <w:lvlText w:val=""/>
+      <w:lvlJc w:val="left"/>
+      <w:pPr>
+        <w:tabs>
+          <w:tab w:val="num" w:pos="5040"/>
+        </w:tabs>
+        <w:ind w:left="5040" w:hanging="360"/>
+      </w:pPr>
+      <w:rPr>
+        <w:rFonts w:ascii="Wingdings" w:hAnsi="Wingdings" w:hint="default"/>
+        <w:sz w:val="20"/>
+      </w:rPr>
+    </w:lvl>
+    <w:lvl w:ilvl="7" w:tentative="1">
+      <w:start w:val="1"/>
+      <w:numFmt w:val="bullet"/>
+      <w:lvlText w:val=""/>
+      <w:lvlJc w:val="left"/>
+      <w:pPr>
+        <w:tabs>
+          <w:tab w:val="num" w:pos="5760"/>
+        </w:tabs>
+        <w:ind w:left="5760" w:hanging="360"/>
+      </w:pPr>
+      <w:rPr>
+        <w:rFonts w:ascii="Wingdings" w:hAnsi="Wingdings" w:hint="default"/>
+        <w:sz w:val="20"/>
+      </w:rPr>
+    </w:lvl>
+    <w:lvl w:ilvl="8" w:tentative="1">
+      <w:start w:val="1"/>
+      <w:numFmt w:val="bullet"/>
+      <w:lvlText w:val=""/>
+      <w:lvlJc w:val="left"/>
+      <w:pPr>
+        <w:tabs>
+          <w:tab w:val="num" w:pos="6480"/>
+        </w:tabs>
+        <w:ind w:left="6480" w:hanging="360"/>
+      </w:pPr>
+      <w:rPr>
+        <w:rFonts w:ascii="Wingdings" w:hAnsi="Wingdings" w:hint="default"/>
+        <w:sz w:val="20"/>
+      </w:rPr>
+    </w:lvl>
+  </w:abstractNum>
+  <w:abstractNum w:abstractNumId="2" w15:restartNumberingAfterBreak="0">
+    <w:nsid w:val="1FF110D7"/>
+    <w:multiLevelType w:val="multilevel"/>
+    <w:tmpl w:val="5D0CFAA0"/>
+    <w:lvl w:ilvl="0">
+      <w:start w:val="1"/>
+      <w:numFmt w:val="bullet"/>
+      <w:lvlText w:val=""/>
+      <w:lvlJc w:val="left"/>
+      <w:pPr>
+        <w:tabs>
+          <w:tab w:val="num" w:pos="720"/>
+        </w:tabs>
+        <w:ind w:left="720" w:hanging="360"/>
+      </w:pPr>
+      <w:rPr>
+        <w:rFonts w:ascii="Symbol" w:hAnsi="Symbol" w:hint="default"/>
+        <w:sz w:val="20"/>
+      </w:rPr>
+    </w:lvl>
+    <w:lvl w:ilvl="1" w:tentative="1">
+      <w:start w:val="1"/>
+      <w:numFmt w:val="bullet"/>
+      <w:lvlText w:val="o"/>
+      <w:lvlJc w:val="left"/>
+      <w:pPr>
+        <w:tabs>
+          <w:tab w:val="num" w:pos="1440"/>
+        </w:tabs>
+        <w:ind w:left="1440" w:hanging="360"/>
+      </w:pPr>
+      <w:rPr>
+        <w:rFonts w:ascii="Courier New" w:hAnsi="Courier New" w:hint="default"/>
+        <w:sz w:val="20"/>
+      </w:rPr>
+    </w:lvl>
+    <w:lvl w:ilvl="2" w:tentative="1">
+      <w:start w:val="1"/>
+      <w:numFmt w:val="bullet"/>
+      <w:lvlText w:val=""/>
+      <w:lvlJc w:val="left"/>
+      <w:pPr>
+        <w:tabs>
+          <w:tab w:val="num" w:pos="2160"/>
+        </w:tabs>
+        <w:ind w:left="2160" w:hanging="360"/>
+      </w:pPr>
+      <w:rPr>
+        <w:rFonts w:ascii="Wingdings" w:hAnsi="Wingdings" w:hint="default"/>
+        <w:sz w:val="20"/>
+      </w:rPr>
+    </w:lvl>
+    <w:lvl w:ilvl="3" w:tentative="1">
+      <w:start w:val="1"/>
+      <w:numFmt w:val="bullet"/>
+      <w:lvlText w:val=""/>
+      <w:lvlJc w:val="left"/>
+      <w:pPr>
+        <w:tabs>
+          <w:tab w:val="num" w:pos="2880"/>
+        </w:tabs>
+        <w:ind w:left="2880" w:hanging="360"/>
+      </w:pPr>
+      <w:rPr>
+        <w:rFonts w:ascii="Wingdings" w:hAnsi="Wingdings" w:hint="default"/>
+        <w:sz w:val="20"/>
+      </w:rPr>
+    </w:lvl>
+    <w:lvl w:ilvl="4" w:tentative="1">
+      <w:start w:val="1"/>
+      <w:numFmt w:val="bullet"/>
+      <w:lvlText w:val=""/>
+      <w:lvlJc w:val="left"/>
+      <w:pPr>
+        <w:tabs>
+          <w:tab w:val="num" w:pos="3600"/>
+        </w:tabs>
+        <w:ind w:left="3600" w:hanging="360"/>
+      </w:pPr>
+      <w:rPr>
+        <w:rFonts w:ascii="Wingdings" w:hAnsi="Wingdings" w:hint="default"/>
+        <w:sz w:val="20"/>
+      </w:rPr>
+    </w:lvl>
+    <w:lvl w:ilvl="5" w:tentative="1">
+      <w:start w:val="1"/>
+      <w:numFmt w:val="bullet"/>
+      <w:lvlText w:val=""/>
+      <w:lvlJc w:val="left"/>
+      <w:pPr>
+        <w:tabs>
+          <w:tab w:val="num" w:pos="4320"/>
+        </w:tabs>
+        <w:ind w:left="4320" w:hanging="360"/>
+      </w:pPr>
+      <w:rPr>
+        <w:rFonts w:ascii="Wingdings" w:hAnsi="Wingdings" w:hint="default"/>
+        <w:sz w:val="20"/>
+      </w:rPr>
+    </w:lvl>
+    <w:lvl w:ilvl="6" w:tentative="1">
+      <w:start w:val="1"/>
+      <w:numFmt w:val="bullet"/>
+      <w:lvlText w:val=""/>
+      <w:lvlJc w:val="left"/>
+      <w:pPr>
+        <w:tabs>
+          <w:tab w:val="num" w:pos="5040"/>
+        </w:tabs>
+        <w:ind w:left="5040" w:hanging="360"/>
+      </w:pPr>
+      <w:rPr>
+        <w:rFonts w:ascii="Wingdings" w:hAnsi="Wingdings" w:hint="default"/>
+        <w:sz w:val="20"/>
+      </w:rPr>
+    </w:lvl>
+    <w:lvl w:ilvl="7" w:tentative="1">
+      <w:start w:val="1"/>
+      <w:numFmt w:val="bullet"/>
+      <w:lvlText w:val=""/>
+      <w:lvlJc w:val="left"/>
+      <w:pPr>
+        <w:tabs>
+          <w:tab w:val="num" w:pos="5760"/>
+        </w:tabs>
+        <w:ind w:left="5760" w:hanging="360"/>
+      </w:pPr>
+      <w:rPr>
+        <w:rFonts w:ascii="Wingdings" w:hAnsi="Wingdings" w:hint="default"/>
+        <w:sz w:val="20"/>
+      </w:rPr>
+    </w:lvl>
+    <w:lvl w:ilvl="8" w:tentative="1">
+      <w:start w:val="1"/>
+      <w:numFmt w:val="bullet"/>
+      <w:lvlText w:val=""/>
+      <w:lvlJc w:val="left"/>
+      <w:pPr>
+        <w:tabs>
+          <w:tab w:val="num" w:pos="6480"/>
+        </w:tabs>
+        <w:ind w:left="6480" w:hanging="360"/>
+      </w:pPr>
+      <w:rPr>
+        <w:rFonts w:ascii="Wingdings" w:hAnsi="Wingdings" w:hint="default"/>
+        <w:sz w:val="20"/>
+      </w:rPr>
+    </w:lvl>
+  </w:abstractNum>
+  <w:abstractNum w:abstractNumId="3" w15:restartNumberingAfterBreak="0">
     <w:nsid w:val="2ED72D03"/>
     <w:multiLevelType w:val="hybridMultilevel"/>
     <w:tmpl w:val="306A99E0"/>
@@ -2395,7 +4208,305 @@
       </w:pPr>
     </w:lvl>
   </w:abstractNum>
-  <w:abstractNum w:abstractNumId="2" w15:restartNumberingAfterBreak="0">
+  <w:abstractNum w:abstractNumId="4" w15:restartNumberingAfterBreak="0">
+    <w:nsid w:val="323A1F24"/>
+    <w:multiLevelType w:val="multilevel"/>
+    <w:tmpl w:val="CF6CFB4E"/>
+    <w:lvl w:ilvl="0">
+      <w:start w:val="1"/>
+      <w:numFmt w:val="bullet"/>
+      <w:lvlText w:val=""/>
+      <w:lvlJc w:val="left"/>
+      <w:pPr>
+        <w:tabs>
+          <w:tab w:val="num" w:pos="720"/>
+        </w:tabs>
+        <w:ind w:left="720" w:hanging="360"/>
+      </w:pPr>
+      <w:rPr>
+        <w:rFonts w:ascii="Symbol" w:hAnsi="Symbol" w:hint="default"/>
+        <w:sz w:val="20"/>
+      </w:rPr>
+    </w:lvl>
+    <w:lvl w:ilvl="1" w:tentative="1">
+      <w:start w:val="1"/>
+      <w:numFmt w:val="bullet"/>
+      <w:lvlText w:val="o"/>
+      <w:lvlJc w:val="left"/>
+      <w:pPr>
+        <w:tabs>
+          <w:tab w:val="num" w:pos="1440"/>
+        </w:tabs>
+        <w:ind w:left="1440" w:hanging="360"/>
+      </w:pPr>
+      <w:rPr>
+        <w:rFonts w:ascii="Courier New" w:hAnsi="Courier New" w:hint="default"/>
+        <w:sz w:val="20"/>
+      </w:rPr>
+    </w:lvl>
+    <w:lvl w:ilvl="2" w:tentative="1">
+      <w:start w:val="1"/>
+      <w:numFmt w:val="bullet"/>
+      <w:lvlText w:val=""/>
+      <w:lvlJc w:val="left"/>
+      <w:pPr>
+        <w:tabs>
+          <w:tab w:val="num" w:pos="2160"/>
+        </w:tabs>
+        <w:ind w:left="2160" w:hanging="360"/>
+      </w:pPr>
+      <w:rPr>
+        <w:rFonts w:ascii="Wingdings" w:hAnsi="Wingdings" w:hint="default"/>
+        <w:sz w:val="20"/>
+      </w:rPr>
+    </w:lvl>
+    <w:lvl w:ilvl="3" w:tentative="1">
+      <w:start w:val="1"/>
+      <w:numFmt w:val="bullet"/>
+      <w:lvlText w:val=""/>
+      <w:lvlJc w:val="left"/>
+      <w:pPr>
+        <w:tabs>
+          <w:tab w:val="num" w:pos="2880"/>
+        </w:tabs>
+        <w:ind w:left="2880" w:hanging="360"/>
+      </w:pPr>
+      <w:rPr>
+        <w:rFonts w:ascii="Wingdings" w:hAnsi="Wingdings" w:hint="default"/>
+        <w:sz w:val="20"/>
+      </w:rPr>
+    </w:lvl>
+    <w:lvl w:ilvl="4" w:tentative="1">
+      <w:start w:val="1"/>
+      <w:numFmt w:val="bullet"/>
+      <w:lvlText w:val=""/>
+      <w:lvlJc w:val="left"/>
+      <w:pPr>
+        <w:tabs>
+          <w:tab w:val="num" w:pos="3600"/>
+        </w:tabs>
+        <w:ind w:left="3600" w:hanging="360"/>
+      </w:pPr>
+      <w:rPr>
+        <w:rFonts w:ascii="Wingdings" w:hAnsi="Wingdings" w:hint="default"/>
+        <w:sz w:val="20"/>
+      </w:rPr>
+    </w:lvl>
+    <w:lvl w:ilvl="5" w:tentative="1">
+      <w:start w:val="1"/>
+      <w:numFmt w:val="bullet"/>
+      <w:lvlText w:val=""/>
+      <w:lvlJc w:val="left"/>
+      <w:pPr>
+        <w:tabs>
+          <w:tab w:val="num" w:pos="4320"/>
+        </w:tabs>
+        <w:ind w:left="4320" w:hanging="360"/>
+      </w:pPr>
+      <w:rPr>
+        <w:rFonts w:ascii="Wingdings" w:hAnsi="Wingdings" w:hint="default"/>
+        <w:sz w:val="20"/>
+      </w:rPr>
+    </w:lvl>
+    <w:lvl w:ilvl="6" w:tentative="1">
+      <w:start w:val="1"/>
+      <w:numFmt w:val="bullet"/>
+      <w:lvlText w:val=""/>
+      <w:lvlJc w:val="left"/>
+      <w:pPr>
+        <w:tabs>
+          <w:tab w:val="num" w:pos="5040"/>
+        </w:tabs>
+        <w:ind w:left="5040" w:hanging="360"/>
+      </w:pPr>
+      <w:rPr>
+        <w:rFonts w:ascii="Wingdings" w:hAnsi="Wingdings" w:hint="default"/>
+        <w:sz w:val="20"/>
+      </w:rPr>
+    </w:lvl>
+    <w:lvl w:ilvl="7" w:tentative="1">
+      <w:start w:val="1"/>
+      <w:numFmt w:val="bullet"/>
+      <w:lvlText w:val=""/>
+      <w:lvlJc w:val="left"/>
+      <w:pPr>
+        <w:tabs>
+          <w:tab w:val="num" w:pos="5760"/>
+        </w:tabs>
+        <w:ind w:left="5760" w:hanging="360"/>
+      </w:pPr>
+      <w:rPr>
+        <w:rFonts w:ascii="Wingdings" w:hAnsi="Wingdings" w:hint="default"/>
+        <w:sz w:val="20"/>
+      </w:rPr>
+    </w:lvl>
+    <w:lvl w:ilvl="8" w:tentative="1">
+      <w:start w:val="1"/>
+      <w:numFmt w:val="bullet"/>
+      <w:lvlText w:val=""/>
+      <w:lvlJc w:val="left"/>
+      <w:pPr>
+        <w:tabs>
+          <w:tab w:val="num" w:pos="6480"/>
+        </w:tabs>
+        <w:ind w:left="6480" w:hanging="360"/>
+      </w:pPr>
+      <w:rPr>
+        <w:rFonts w:ascii="Wingdings" w:hAnsi="Wingdings" w:hint="default"/>
+        <w:sz w:val="20"/>
+      </w:rPr>
+    </w:lvl>
+  </w:abstractNum>
+  <w:abstractNum w:abstractNumId="5" w15:restartNumberingAfterBreak="0">
+    <w:nsid w:val="33950DCC"/>
+    <w:multiLevelType w:val="multilevel"/>
+    <w:tmpl w:val="E26E2BC8"/>
+    <w:lvl w:ilvl="0">
+      <w:start w:val="1"/>
+      <w:numFmt w:val="bullet"/>
+      <w:lvlText w:val=""/>
+      <w:lvlJc w:val="left"/>
+      <w:pPr>
+        <w:tabs>
+          <w:tab w:val="num" w:pos="720"/>
+        </w:tabs>
+        <w:ind w:left="720" w:hanging="360"/>
+      </w:pPr>
+      <w:rPr>
+        <w:rFonts w:ascii="Symbol" w:hAnsi="Symbol" w:hint="default"/>
+        <w:sz w:val="20"/>
+      </w:rPr>
+    </w:lvl>
+    <w:lvl w:ilvl="1" w:tentative="1">
+      <w:start w:val="1"/>
+      <w:numFmt w:val="bullet"/>
+      <w:lvlText w:val="o"/>
+      <w:lvlJc w:val="left"/>
+      <w:pPr>
+        <w:tabs>
+          <w:tab w:val="num" w:pos="1440"/>
+        </w:tabs>
+        <w:ind w:left="1440" w:hanging="360"/>
+      </w:pPr>
+      <w:rPr>
+        <w:rFonts w:ascii="Courier New" w:hAnsi="Courier New" w:hint="default"/>
+        <w:sz w:val="20"/>
+      </w:rPr>
+    </w:lvl>
+    <w:lvl w:ilvl="2" w:tentative="1">
+      <w:start w:val="1"/>
+      <w:numFmt w:val="bullet"/>
+      <w:lvlText w:val=""/>
+      <w:lvlJc w:val="left"/>
+      <w:pPr>
+        <w:tabs>
+          <w:tab w:val="num" w:pos="2160"/>
+        </w:tabs>
+        <w:ind w:left="2160" w:hanging="360"/>
+      </w:pPr>
+      <w:rPr>
+        <w:rFonts w:ascii="Wingdings" w:hAnsi="Wingdings" w:hint="default"/>
+        <w:sz w:val="20"/>
+      </w:rPr>
+    </w:lvl>
+    <w:lvl w:ilvl="3" w:tentative="1">
+      <w:start w:val="1"/>
+      <w:numFmt w:val="bullet"/>
+      <w:lvlText w:val=""/>
+      <w:lvlJc w:val="left"/>
+      <w:pPr>
+        <w:tabs>
+          <w:tab w:val="num" w:pos="2880"/>
+        </w:tabs>
+        <w:ind w:left="2880" w:hanging="360"/>
+      </w:pPr>
+      <w:rPr>
+        <w:rFonts w:ascii="Wingdings" w:hAnsi="Wingdings" w:hint="default"/>
+        <w:sz w:val="20"/>
+      </w:rPr>
+    </w:lvl>
+    <w:lvl w:ilvl="4" w:tentative="1">
+      <w:start w:val="1"/>
+      <w:numFmt w:val="bullet"/>
+      <w:lvlText w:val=""/>
+      <w:lvlJc w:val="left"/>
+      <w:pPr>
+        <w:tabs>
+          <w:tab w:val="num" w:pos="3600"/>
+        </w:tabs>
+        <w:ind w:left="3600" w:hanging="360"/>
+      </w:pPr>
+      <w:rPr>
+        <w:rFonts w:ascii="Wingdings" w:hAnsi="Wingdings" w:hint="default"/>
+        <w:sz w:val="20"/>
+      </w:rPr>
+    </w:lvl>
+    <w:lvl w:ilvl="5" w:tentative="1">
+      <w:start w:val="1"/>
+      <w:numFmt w:val="bullet"/>
+      <w:lvlText w:val=""/>
+      <w:lvlJc w:val="left"/>
+      <w:pPr>
+        <w:tabs>
+          <w:tab w:val="num" w:pos="4320"/>
+        </w:tabs>
+        <w:ind w:left="4320" w:hanging="360"/>
+      </w:pPr>
+      <w:rPr>
+        <w:rFonts w:ascii="Wingdings" w:hAnsi="Wingdings" w:hint="default"/>
+        <w:sz w:val="20"/>
+      </w:rPr>
+    </w:lvl>
+    <w:lvl w:ilvl="6" w:tentative="1">
+      <w:start w:val="1"/>
+      <w:numFmt w:val="bullet"/>
+      <w:lvlText w:val=""/>
+      <w:lvlJc w:val="left"/>
+      <w:pPr>
+        <w:tabs>
+          <w:tab w:val="num" w:pos="5040"/>
+        </w:tabs>
+        <w:ind w:left="5040" w:hanging="360"/>
+      </w:pPr>
+      <w:rPr>
+        <w:rFonts w:ascii="Wingdings" w:hAnsi="Wingdings" w:hint="default"/>
+        <w:sz w:val="20"/>
+      </w:rPr>
+    </w:lvl>
+    <w:lvl w:ilvl="7" w:tentative="1">
+      <w:start w:val="1"/>
+      <w:numFmt w:val="bullet"/>
+      <w:lvlText w:val=""/>
+      <w:lvlJc w:val="left"/>
+      <w:pPr>
+        <w:tabs>
+          <w:tab w:val="num" w:pos="5760"/>
+        </w:tabs>
+        <w:ind w:left="5760" w:hanging="360"/>
+      </w:pPr>
+      <w:rPr>
+        <w:rFonts w:ascii="Wingdings" w:hAnsi="Wingdings" w:hint="default"/>
+        <w:sz w:val="20"/>
+      </w:rPr>
+    </w:lvl>
+    <w:lvl w:ilvl="8" w:tentative="1">
+      <w:start w:val="1"/>
+      <w:numFmt w:val="bullet"/>
+      <w:lvlText w:val=""/>
+      <w:lvlJc w:val="left"/>
+      <w:pPr>
+        <w:tabs>
+          <w:tab w:val="num" w:pos="6480"/>
+        </w:tabs>
+        <w:ind w:left="6480" w:hanging="360"/>
+      </w:pPr>
+      <w:rPr>
+        <w:rFonts w:ascii="Wingdings" w:hAnsi="Wingdings" w:hint="default"/>
+        <w:sz w:val="20"/>
+      </w:rPr>
+    </w:lvl>
+  </w:abstractNum>
+  <w:abstractNum w:abstractNumId="6" w15:restartNumberingAfterBreak="0">
     <w:nsid w:val="77D4409F"/>
     <w:multiLevelType w:val="hybridMultilevel"/>
     <w:tmpl w:val="B5C262B0"/>
@@ -2537,13 +4648,25 @@
     </w:lvl>
   </w:abstractNum>
   <w:num w:numId="1">
-    <w:abstractNumId w:val="2"/>
+    <w:abstractNumId w:val="6"/>
   </w:num>
   <w:num w:numId="2">
-    <w:abstractNumId w:val="1"/>
+    <w:abstractNumId w:val="3"/>
   </w:num>
   <w:num w:numId="3">
     <w:abstractNumId w:val="0"/>
+  </w:num>
+  <w:num w:numId="4">
+    <w:abstractNumId w:val="1"/>
+  </w:num>
+  <w:num w:numId="5">
+    <w:abstractNumId w:val="2"/>
+  </w:num>
+  <w:num w:numId="6">
+    <w:abstractNumId w:val="4"/>
+  </w:num>
+  <w:num w:numId="7">
+    <w:abstractNumId w:val="5"/>
   </w:num>
 </w:numbering>
 </file>
@@ -3023,6 +5146,78 @@
       <w:iCs/>
     </w:rPr>
   </w:style>
+  <w:style w:type="paragraph" w:styleId="Header">
+    <w:name w:val="header"/>
+    <w:basedOn w:val="Normal"/>
+    <w:link w:val="HeaderChar"/>
+    <w:uiPriority w:val="99"/>
+    <w:unhideWhenUsed/>
+    <w:rsid w:val="00015139"/>
+    <w:pPr>
+      <w:tabs>
+        <w:tab w:val="center" w:pos="4513"/>
+        <w:tab w:val="right" w:pos="9026"/>
+      </w:tabs>
+      <w:spacing w:after="0" w:line="240" w:lineRule="auto"/>
+    </w:pPr>
+  </w:style>
+  <w:style w:type="character" w:customStyle="1" w:styleId="HeaderChar">
+    <w:name w:val="Header Char"/>
+    <w:basedOn w:val="DefaultParagraphFont"/>
+    <w:link w:val="Header"/>
+    <w:uiPriority w:val="99"/>
+    <w:rsid w:val="00015139"/>
+  </w:style>
+  <w:style w:type="paragraph" w:styleId="Footer">
+    <w:name w:val="footer"/>
+    <w:basedOn w:val="Normal"/>
+    <w:link w:val="FooterChar"/>
+    <w:uiPriority w:val="99"/>
+    <w:unhideWhenUsed/>
+    <w:rsid w:val="00015139"/>
+    <w:pPr>
+      <w:tabs>
+        <w:tab w:val="center" w:pos="4513"/>
+        <w:tab w:val="right" w:pos="9026"/>
+      </w:tabs>
+      <w:spacing w:after="0" w:line="240" w:lineRule="auto"/>
+    </w:pPr>
+  </w:style>
+  <w:style w:type="character" w:customStyle="1" w:styleId="FooterChar">
+    <w:name w:val="Footer Char"/>
+    <w:basedOn w:val="DefaultParagraphFont"/>
+    <w:link w:val="Footer"/>
+    <w:uiPriority w:val="99"/>
+    <w:rsid w:val="00015139"/>
+  </w:style>
+  <w:style w:type="paragraph" w:styleId="NormalWeb">
+    <w:name w:val="Normal (Web)"/>
+    <w:basedOn w:val="Normal"/>
+    <w:uiPriority w:val="99"/>
+    <w:semiHidden/>
+    <w:unhideWhenUsed/>
+    <w:rsid w:val="00015139"/>
+    <w:pPr>
+      <w:spacing w:before="100" w:beforeAutospacing="1" w:after="100" w:afterAutospacing="1" w:line="240" w:lineRule="auto"/>
+    </w:pPr>
+    <w:rPr>
+      <w:rFonts w:ascii="Times New Roman" w:eastAsia="Times New Roman" w:hAnsi="Times New Roman" w:cs="Times New Roman"/>
+      <w:sz w:val="24"/>
+      <w:szCs w:val="24"/>
+      <w:lang w:eastAsia="en-SG"/>
+    </w:rPr>
+  </w:style>
+  <w:style w:type="character" w:styleId="Strong">
+    <w:name w:val="Strong"/>
+    <w:basedOn w:val="DefaultParagraphFont"/>
+    <w:uiPriority w:val="22"/>
+    <w:qFormat/>
+    <w:rsid w:val="00015139"/>
+    <w:rPr>
+      <w:b/>
+      <w:bCs/>
+    </w:rPr>
+  </w:style>
 </w:styles>
 </file>
 

</xml_diff>